<commit_message>
Add login/logout test cases
</commit_message>
<xml_diff>
--- a/Software Requirements Specification.docx
+++ b/Software Requirements Specification.docx
@@ -835,12 +835,19 @@
     </w:p>
     <w:bookmarkStart w:id="0" w:name="page2" w:displacedByCustomXml="next"/>
     <w:bookmarkEnd w:id="0" w:displacedByCustomXml="next"/>
-    <w:bookmarkStart w:id="1" w:name="_Toc449047322" w:displacedByCustomXml="next"/>
-    <w:bookmarkStart w:id="2" w:name="_Toc449047262" w:displacedByCustomXml="next"/>
-    <w:bookmarkStart w:id="3" w:name="_Toc449046375" w:displacedByCustomXml="next"/>
-    <w:bookmarkStart w:id="4" w:name="_Toc449045046" w:displacedByCustomXml="next"/>
+    <w:bookmarkStart w:id="1" w:name="_Toc449045046" w:displacedByCustomXml="next"/>
+    <w:bookmarkStart w:id="2" w:name="_Toc449046375" w:displacedByCustomXml="next"/>
+    <w:bookmarkStart w:id="3" w:name="_Toc449047262" w:displacedByCustomXml="next"/>
+    <w:bookmarkStart w:id="4" w:name="_Toc449047322" w:displacedByCustomXml="next"/>
     <w:sdt>
       <w:sdtPr>
+        <w:rPr>
+          <w:rFonts w:asciiTheme="minorHAnsi" w:hAnsiTheme="minorHAnsi"/>
+          <w:b w:val="0"/>
+          <w:bCs w:val="0"/>
+          <w:sz w:val="22"/>
+          <w:szCs w:val="22"/>
+        </w:rPr>
         <w:id w:val="95765189"/>
         <w:docPartObj>
           <w:docPartGallery w:val="Table of Contents"/>
@@ -849,10 +856,7 @@
       </w:sdtPr>
       <w:sdtEndPr>
         <w:rPr>
-          <w:rFonts w:asciiTheme="minorHAnsi" w:hAnsiTheme="minorHAnsi"/>
           <w:noProof/>
-          <w:sz w:val="22"/>
-          <w:szCs w:val="22"/>
         </w:rPr>
       </w:sdtEndPr>
       <w:sdtContent>
@@ -3192,7 +3196,6 @@
       <w:r>
         <w:rPr>
           <w:noProof/>
-          <w:lang w:val="bg-BG" w:eastAsia="bg-BG"/>
         </w:rPr>
         <w:lastRenderedPageBreak/>
         <w:drawing>
@@ -3292,15 +3295,7 @@
           <w:sz w:val="24"/>
           <w:szCs w:val="24"/>
         </w:rPr>
-        <w:t>E-store system</w:t>
-      </w:r>
-      <w:r>
-        <w:rPr>
-          <w:rFonts w:ascii="Times New Roman" w:hAnsi="Times New Roman"/>
-          <w:sz w:val="24"/>
-          <w:szCs w:val="24"/>
-        </w:rPr>
-        <w:t xml:space="preserve"> has three actors – Visitor, Customer and Administrator. All </w:t>
+        <w:t xml:space="preserve">E-store system has three actors – Visitor, Customer and Administrator. All </w:t>
       </w:r>
       <w:proofErr w:type="gramStart"/>
       <w:r>
@@ -3326,15 +3321,7 @@
           <w:sz w:val="24"/>
           <w:szCs w:val="24"/>
         </w:rPr>
-        <w:t xml:space="preserve">on two parts. First part is for visitors and customers who can look products, can buy products. Second parts </w:t>
-      </w:r>
-      <w:r>
-        <w:rPr>
-          <w:rFonts w:ascii="Times New Roman" w:hAnsi="Times New Roman"/>
-          <w:sz w:val="24"/>
-          <w:szCs w:val="24"/>
-        </w:rPr>
-        <w:t>allow an administrator to manage the system (to add and remove products, to upload and remove pictures, etc.</w:t>
+        <w:t>on two parts. First part is for visitors and customers who can look products, can buy products. Second parts allow an administrator to manage the system (to add and remove products, to upload and remove pictures, etc.</w:t>
       </w:r>
     </w:p>
     <w:p>
@@ -3626,8 +3613,6 @@
           <w:szCs w:val="24"/>
         </w:rPr>
       </w:pPr>
-      <w:bookmarkStart w:id="14" w:name="_GoBack"/>
-      <w:bookmarkEnd w:id="14"/>
       <w:r>
         <w:rPr>
           <w:rFonts w:ascii="Times New Roman" w:hAnsi="Times New Roman"/>
@@ -3662,11 +3647,11 @@
           <w:numId w:val="6"/>
         </w:numPr>
       </w:pPr>
-      <w:bookmarkStart w:id="15" w:name="_Toc449047332"/>
+      <w:bookmarkStart w:id="14" w:name="_Toc449047332"/>
       <w:r>
         <w:t>Functional Requirements Specification</w:t>
       </w:r>
-      <w:bookmarkEnd w:id="15"/>
+      <w:bookmarkEnd w:id="14"/>
       <w:r>
         <w:t xml:space="preserve"> </w:t>
       </w:r>
@@ -3751,11 +3736,11 @@
       <w:r>
         <w:t xml:space="preserve"> </w:t>
       </w:r>
-      <w:bookmarkStart w:id="16" w:name="_Toc449047333"/>
+      <w:bookmarkStart w:id="15" w:name="_Toc449047333"/>
       <w:r>
         <w:t>Description</w:t>
       </w:r>
-      <w:bookmarkEnd w:id="16"/>
+      <w:bookmarkEnd w:id="15"/>
     </w:p>
     <w:p>
       <w:pPr>
@@ -4312,11 +4297,11 @@
       <w:r>
         <w:t xml:space="preserve"> </w:t>
       </w:r>
-      <w:bookmarkStart w:id="17" w:name="_Toc449047334"/>
+      <w:bookmarkStart w:id="16" w:name="_Toc449047334"/>
       <w:r>
         <w:t>Technical Issues</w:t>
       </w:r>
-      <w:bookmarkEnd w:id="17"/>
+      <w:bookmarkEnd w:id="16"/>
     </w:p>
     <w:p/>
     <w:p>
@@ -4435,11 +4420,11 @@
       <w:r>
         <w:t xml:space="preserve"> </w:t>
       </w:r>
-      <w:bookmarkStart w:id="18" w:name="_Toc449047335"/>
+      <w:bookmarkStart w:id="17" w:name="_Toc449047335"/>
       <w:r>
         <w:t>Use cases</w:t>
       </w:r>
-      <w:bookmarkEnd w:id="18"/>
+      <w:bookmarkEnd w:id="17"/>
     </w:p>
     <w:p>
       <w:pPr>
@@ -4510,6 +4495,3058 @@
     </w:p>
     <w:p>
       <w:pPr>
+        <w:rPr>
+          <w:rFonts w:ascii="Times New Roman" w:hAnsi="Times New Roman"/>
+          <w:b/>
+          <w:sz w:val="24"/>
+          <w:szCs w:val="24"/>
+        </w:rPr>
+      </w:pPr>
+      <w:r>
+        <w:rPr>
+          <w:rFonts w:ascii="Times New Roman" w:hAnsi="Times New Roman"/>
+          <w:b/>
+          <w:sz w:val="24"/>
+          <w:szCs w:val="24"/>
+        </w:rPr>
+        <w:t>Use case: Login in public part of the system</w:t>
+      </w:r>
+    </w:p>
+    <w:p>
+      <w:pPr>
+        <w:rPr>
+          <w:sz w:val="24"/>
+          <w:szCs w:val="24"/>
+        </w:rPr>
+      </w:pPr>
+      <w:r>
+        <w:rPr>
+          <w:noProof/>
+          <w:sz w:val="24"/>
+          <w:szCs w:val="24"/>
+        </w:rPr>
+        <w:lastRenderedPageBreak/>
+        <w:drawing>
+          <wp:anchor distT="0" distB="0" distL="114300" distR="114300" simplePos="0" relativeHeight="251659264" behindDoc="0" locked="0" layoutInCell="1" allowOverlap="1" wp14:anchorId="0E00117F" wp14:editId="33ABF61A">
+            <wp:simplePos x="914400" y="1257300"/>
+            <wp:positionH relativeFrom="column">
+              <wp:align>left</wp:align>
+            </wp:positionH>
+            <wp:positionV relativeFrom="paragraph">
+              <wp:align>top</wp:align>
+            </wp:positionV>
+            <wp:extent cx="3133725" cy="2209800"/>
+            <wp:effectExtent l="0" t="0" r="9525" b="0"/>
+            <wp:wrapSquare wrapText="bothSides"/>
+            <wp:docPr id="1" name="Picture 1"/>
+            <wp:cNvGraphicFramePr>
+              <a:graphicFrameLocks xmlns:a="http://schemas.openxmlformats.org/drawingml/2006/main" noChangeAspect="1"/>
+            </wp:cNvGraphicFramePr>
+            <a:graphic xmlns:a="http://schemas.openxmlformats.org/drawingml/2006/main">
+              <a:graphicData uri="http://schemas.openxmlformats.org/drawingml/2006/picture">
+                <pic:pic xmlns:pic="http://schemas.openxmlformats.org/drawingml/2006/picture">
+                  <pic:nvPicPr>
+                    <pic:cNvPr id="0" name="Picture 3"/>
+                    <pic:cNvPicPr>
+                      <a:picLocks noChangeAspect="1" noChangeArrowheads="1"/>
+                    </pic:cNvPicPr>
+                  </pic:nvPicPr>
+                  <pic:blipFill>
+                    <a:blip r:embed="rId10">
+                      <a:extLst>
+                        <a:ext uri="{28A0092B-C50C-407E-A947-70E740481C1C}">
+                          <a14:useLocalDpi xmlns:a14="http://schemas.microsoft.com/office/drawing/2010/main" val="0"/>
+                        </a:ext>
+                      </a:extLst>
+                    </a:blip>
+                    <a:srcRect/>
+                    <a:stretch>
+                      <a:fillRect/>
+                    </a:stretch>
+                  </pic:blipFill>
+                  <pic:spPr bwMode="auto">
+                    <a:xfrm>
+                      <a:off x="0" y="0"/>
+                      <a:ext cx="3133725" cy="2209800"/>
+                    </a:xfrm>
+                    <a:prstGeom prst="rect">
+                      <a:avLst/>
+                    </a:prstGeom>
+                    <a:noFill/>
+                    <a:ln>
+                      <a:noFill/>
+                    </a:ln>
+                  </pic:spPr>
+                </pic:pic>
+              </a:graphicData>
+            </a:graphic>
+          </wp:anchor>
+        </w:drawing>
+      </w:r>
+      <w:r>
+        <w:rPr>
+          <w:sz w:val="24"/>
+          <w:szCs w:val="24"/>
+        </w:rPr>
+        <w:br w:type="textWrapping" w:clear="all"/>
+      </w:r>
+    </w:p>
+    <w:tbl>
+      <w:tblPr>
+        <w:tblStyle w:val="TableGrid"/>
+        <w:tblW w:w="0" w:type="auto"/>
+        <w:tblInd w:w="-5" w:type="dxa"/>
+        <w:tblLayout w:type="fixed"/>
+        <w:tblLook w:val="01E0" w:firstRow="1" w:lastRow="1" w:firstColumn="1" w:lastColumn="1" w:noHBand="0" w:noVBand="0"/>
+      </w:tblPr>
+      <w:tblGrid>
+        <w:gridCol w:w="2223"/>
+        <w:gridCol w:w="5234"/>
+      </w:tblGrid>
+      <w:tr>
+        <w:trPr>
+          <w:trHeight w:val="313"/>
+          <w:tblHeader/>
+        </w:trPr>
+        <w:tc>
+          <w:tcPr>
+            <w:tcW w:w="2223" w:type="dxa"/>
+            <w:tcBorders>
+              <w:top w:val="single" w:sz="4" w:space="0" w:color="auto"/>
+              <w:left w:val="single" w:sz="4" w:space="0" w:color="auto"/>
+              <w:bottom w:val="single" w:sz="4" w:space="0" w:color="auto"/>
+              <w:right w:val="single" w:sz="4" w:space="0" w:color="auto"/>
+            </w:tcBorders>
+            <w:hideMark/>
+          </w:tcPr>
+          <w:p>
+            <w:pPr>
+              <w:pStyle w:val="CellHeading"/>
+              <w:rPr>
+                <w:color w:val="auto"/>
+              </w:rPr>
+            </w:pPr>
+            <w:r>
+              <w:rPr>
+                <w:color w:val="auto"/>
+              </w:rPr>
+              <w:t>Name</w:t>
+            </w:r>
+          </w:p>
+        </w:tc>
+        <w:tc>
+          <w:tcPr>
+            <w:tcW w:w="5234" w:type="dxa"/>
+            <w:tcBorders>
+              <w:top w:val="single" w:sz="4" w:space="0" w:color="auto"/>
+              <w:left w:val="single" w:sz="4" w:space="0" w:color="auto"/>
+              <w:bottom w:val="single" w:sz="4" w:space="0" w:color="auto"/>
+              <w:right w:val="single" w:sz="4" w:space="0" w:color="auto"/>
+            </w:tcBorders>
+            <w:hideMark/>
+          </w:tcPr>
+          <w:p>
+            <w:pPr>
+              <w:pStyle w:val="CellHeading"/>
+              <w:rPr>
+                <w:color w:val="auto"/>
+              </w:rPr>
+            </w:pPr>
+            <w:r>
+              <w:rPr>
+                <w:color w:val="auto"/>
+              </w:rPr>
+              <w:t>Login in the public part of the system</w:t>
+            </w:r>
+          </w:p>
+        </w:tc>
+      </w:tr>
+      <w:tr>
+        <w:trPr>
+          <w:trHeight w:val="584"/>
+        </w:trPr>
+        <w:tc>
+          <w:tcPr>
+            <w:tcW w:w="2223" w:type="dxa"/>
+            <w:tcBorders>
+              <w:top w:val="single" w:sz="4" w:space="0" w:color="auto"/>
+              <w:left w:val="single" w:sz="4" w:space="0" w:color="auto"/>
+              <w:bottom w:val="single" w:sz="4" w:space="0" w:color="auto"/>
+              <w:right w:val="single" w:sz="4" w:space="0" w:color="auto"/>
+            </w:tcBorders>
+            <w:hideMark/>
+          </w:tcPr>
+          <w:p>
+            <w:pPr>
+              <w:pStyle w:val="CellBody"/>
+              <w:rPr>
+                <w:color w:val="auto"/>
+              </w:rPr>
+            </w:pPr>
+            <w:r>
+              <w:rPr>
+                <w:color w:val="auto"/>
+              </w:rPr>
+              <w:t>Summary</w:t>
+            </w:r>
+          </w:p>
+        </w:tc>
+        <w:tc>
+          <w:tcPr>
+            <w:tcW w:w="5234" w:type="dxa"/>
+            <w:tcBorders>
+              <w:top w:val="single" w:sz="4" w:space="0" w:color="auto"/>
+              <w:left w:val="single" w:sz="4" w:space="0" w:color="auto"/>
+              <w:bottom w:val="single" w:sz="4" w:space="0" w:color="auto"/>
+              <w:right w:val="single" w:sz="4" w:space="0" w:color="auto"/>
+            </w:tcBorders>
+            <w:hideMark/>
+          </w:tcPr>
+          <w:p>
+            <w:pPr>
+              <w:pStyle w:val="CellBody"/>
+              <w:rPr>
+                <w:color w:val="auto"/>
+              </w:rPr>
+            </w:pPr>
+            <w:r>
+              <w:rPr>
+                <w:color w:val="auto"/>
+              </w:rPr>
+              <w:t>This use c</w:t>
+            </w:r>
+            <w:r>
+              <w:rPr>
+                <w:color w:val="auto"/>
+              </w:rPr>
+              <w:t>ase describes how an actor can login in public part in the system</w:t>
+            </w:r>
+          </w:p>
+        </w:tc>
+      </w:tr>
+      <w:tr>
+        <w:trPr>
+          <w:trHeight w:val="548"/>
+        </w:trPr>
+        <w:tc>
+          <w:tcPr>
+            <w:tcW w:w="2223" w:type="dxa"/>
+            <w:tcBorders>
+              <w:top w:val="single" w:sz="4" w:space="0" w:color="auto"/>
+              <w:left w:val="single" w:sz="4" w:space="0" w:color="auto"/>
+              <w:bottom w:val="single" w:sz="4" w:space="0" w:color="auto"/>
+              <w:right w:val="single" w:sz="4" w:space="0" w:color="auto"/>
+            </w:tcBorders>
+            <w:hideMark/>
+          </w:tcPr>
+          <w:p>
+            <w:pPr>
+              <w:pStyle w:val="CellBody"/>
+              <w:rPr>
+                <w:color w:val="auto"/>
+              </w:rPr>
+            </w:pPr>
+            <w:r>
+              <w:rPr>
+                <w:color w:val="auto"/>
+              </w:rPr>
+              <w:t>Goal</w:t>
+            </w:r>
+          </w:p>
+        </w:tc>
+        <w:tc>
+          <w:tcPr>
+            <w:tcW w:w="5234" w:type="dxa"/>
+            <w:tcBorders>
+              <w:top w:val="single" w:sz="4" w:space="0" w:color="auto"/>
+              <w:left w:val="single" w:sz="4" w:space="0" w:color="auto"/>
+              <w:bottom w:val="single" w:sz="4" w:space="0" w:color="auto"/>
+              <w:right w:val="single" w:sz="4" w:space="0" w:color="auto"/>
+            </w:tcBorders>
+            <w:hideMark/>
+          </w:tcPr>
+          <w:p>
+            <w:pPr>
+              <w:pStyle w:val="ListNumber"/>
+              <w:tabs>
+                <w:tab w:val="left" w:pos="720"/>
+              </w:tabs>
+              <w:jc w:val="both"/>
+              <w:rPr>
+                <w:color w:val="auto"/>
+              </w:rPr>
+            </w:pPr>
+            <w:r>
+              <w:rPr>
+                <w:color w:val="auto"/>
+              </w:rPr>
+              <w:t xml:space="preserve">1. The user has an account  </w:t>
+            </w:r>
+          </w:p>
+          <w:p>
+            <w:pPr>
+              <w:pStyle w:val="CellBody"/>
+              <w:rPr>
+                <w:color w:val="auto"/>
+              </w:rPr>
+            </w:pPr>
+            <w:r>
+              <w:rPr>
+                <w:color w:val="auto"/>
+              </w:rPr>
+              <w:t xml:space="preserve">2. </w:t>
+            </w:r>
+            <w:r>
+              <w:rPr>
+                <w:color w:val="auto"/>
+              </w:rPr>
+              <w:t xml:space="preserve">The user </w:t>
+            </w:r>
+            <w:r>
+              <w:rPr>
+                <w:color w:val="auto"/>
+              </w:rPr>
+              <w:t>w</w:t>
+            </w:r>
+            <w:r>
+              <w:rPr>
+                <w:color w:val="auto"/>
+              </w:rPr>
+              <w:t xml:space="preserve">ants </w:t>
+            </w:r>
+            <w:r>
+              <w:rPr>
+                <w:color w:val="auto"/>
+              </w:rPr>
+              <w:t>to login</w:t>
+            </w:r>
+          </w:p>
+          <w:p>
+            <w:pPr>
+              <w:pStyle w:val="CellBody"/>
+              <w:rPr>
+                <w:color w:val="auto"/>
+              </w:rPr>
+            </w:pPr>
+            <w:r>
+              <w:rPr>
+                <w:color w:val="auto"/>
+              </w:rPr>
+              <w:t>3. The user is not already logged in</w:t>
+            </w:r>
+          </w:p>
+        </w:tc>
+      </w:tr>
+      <w:tr>
+        <w:trPr>
+          <w:trHeight w:val="313"/>
+        </w:trPr>
+        <w:tc>
+          <w:tcPr>
+            <w:tcW w:w="2223" w:type="dxa"/>
+            <w:tcBorders>
+              <w:top w:val="single" w:sz="4" w:space="0" w:color="auto"/>
+              <w:left w:val="single" w:sz="4" w:space="0" w:color="auto"/>
+              <w:bottom w:val="single" w:sz="4" w:space="0" w:color="auto"/>
+              <w:right w:val="single" w:sz="4" w:space="0" w:color="auto"/>
+            </w:tcBorders>
+            <w:hideMark/>
+          </w:tcPr>
+          <w:p>
+            <w:pPr>
+              <w:pStyle w:val="CellBody"/>
+              <w:rPr>
+                <w:color w:val="auto"/>
+              </w:rPr>
+            </w:pPr>
+            <w:r>
+              <w:rPr>
+                <w:color w:val="auto"/>
+              </w:rPr>
+              <w:t>Actor</w:t>
+            </w:r>
+          </w:p>
+        </w:tc>
+        <w:tc>
+          <w:tcPr>
+            <w:tcW w:w="5234" w:type="dxa"/>
+            <w:tcBorders>
+              <w:top w:val="single" w:sz="4" w:space="0" w:color="auto"/>
+              <w:left w:val="single" w:sz="4" w:space="0" w:color="auto"/>
+              <w:bottom w:val="single" w:sz="4" w:space="0" w:color="auto"/>
+              <w:right w:val="single" w:sz="4" w:space="0" w:color="auto"/>
+            </w:tcBorders>
+            <w:hideMark/>
+          </w:tcPr>
+          <w:p>
+            <w:pPr>
+              <w:pStyle w:val="CellBody"/>
+              <w:rPr>
+                <w:color w:val="auto"/>
+              </w:rPr>
+            </w:pPr>
+            <w:r>
+              <w:rPr>
+                <w:color w:val="auto"/>
+              </w:rPr>
+              <w:t>User</w:t>
+            </w:r>
+          </w:p>
+        </w:tc>
+      </w:tr>
+      <w:tr>
+        <w:trPr>
+          <w:trHeight w:val="313"/>
+        </w:trPr>
+        <w:tc>
+          <w:tcPr>
+            <w:tcW w:w="2223" w:type="dxa"/>
+            <w:tcBorders>
+              <w:top w:val="single" w:sz="4" w:space="0" w:color="auto"/>
+              <w:left w:val="single" w:sz="4" w:space="0" w:color="auto"/>
+              <w:bottom w:val="single" w:sz="4" w:space="0" w:color="auto"/>
+              <w:right w:val="single" w:sz="4" w:space="0" w:color="auto"/>
+            </w:tcBorders>
+            <w:hideMark/>
+          </w:tcPr>
+          <w:p>
+            <w:pPr>
+              <w:pStyle w:val="CellBody"/>
+              <w:rPr>
+                <w:color w:val="auto"/>
+              </w:rPr>
+            </w:pPr>
+            <w:r>
+              <w:rPr>
+                <w:color w:val="auto"/>
+              </w:rPr>
+              <w:t>Preconditions</w:t>
+            </w:r>
+          </w:p>
+        </w:tc>
+        <w:tc>
+          <w:tcPr>
+            <w:tcW w:w="5234" w:type="dxa"/>
+            <w:tcBorders>
+              <w:top w:val="single" w:sz="4" w:space="0" w:color="auto"/>
+              <w:left w:val="single" w:sz="4" w:space="0" w:color="auto"/>
+              <w:bottom w:val="single" w:sz="4" w:space="0" w:color="auto"/>
+              <w:right w:val="single" w:sz="4" w:space="0" w:color="auto"/>
+            </w:tcBorders>
+            <w:hideMark/>
+          </w:tcPr>
+          <w:p>
+            <w:pPr>
+              <w:pStyle w:val="CellBody"/>
+              <w:rPr>
+                <w:color w:val="auto"/>
+              </w:rPr>
+            </w:pPr>
+            <w:r>
+              <w:rPr>
+                <w:color w:val="auto"/>
+              </w:rPr>
+              <w:t>The actor is on login form</w:t>
+            </w:r>
+          </w:p>
+        </w:tc>
+      </w:tr>
+      <w:tr>
+        <w:trPr>
+          <w:trHeight w:val="1742"/>
+        </w:trPr>
+        <w:tc>
+          <w:tcPr>
+            <w:tcW w:w="2223" w:type="dxa"/>
+            <w:tcBorders>
+              <w:top w:val="single" w:sz="4" w:space="0" w:color="auto"/>
+              <w:left w:val="single" w:sz="4" w:space="0" w:color="auto"/>
+              <w:bottom w:val="single" w:sz="4" w:space="0" w:color="auto"/>
+              <w:right w:val="single" w:sz="4" w:space="0" w:color="auto"/>
+            </w:tcBorders>
+          </w:tcPr>
+          <w:p>
+            <w:pPr>
+              <w:jc w:val="both"/>
+              <w:rPr>
+                <w:b/>
+              </w:rPr>
+            </w:pPr>
+            <w:r>
+              <w:t>Basic Flow</w:t>
+            </w:r>
+          </w:p>
+          <w:p>
+            <w:pPr>
+              <w:pStyle w:val="CellBody"/>
+              <w:rPr>
+                <w:color w:val="auto"/>
+              </w:rPr>
+            </w:pPr>
+          </w:p>
+        </w:tc>
+        <w:tc>
+          <w:tcPr>
+            <w:tcW w:w="5234" w:type="dxa"/>
+            <w:tcBorders>
+              <w:top w:val="single" w:sz="4" w:space="0" w:color="auto"/>
+              <w:left w:val="single" w:sz="4" w:space="0" w:color="auto"/>
+              <w:bottom w:val="single" w:sz="4" w:space="0" w:color="auto"/>
+              <w:right w:val="single" w:sz="4" w:space="0" w:color="auto"/>
+            </w:tcBorders>
+            <w:hideMark/>
+          </w:tcPr>
+          <w:p>
+            <w:pPr>
+              <w:pStyle w:val="ListNumber"/>
+              <w:tabs>
+                <w:tab w:val="left" w:pos="720"/>
+              </w:tabs>
+              <w:jc w:val="both"/>
+              <w:rPr>
+                <w:color w:val="auto"/>
+              </w:rPr>
+            </w:pPr>
+            <w:r>
+              <w:rPr>
+                <w:color w:val="auto"/>
+              </w:rPr>
+              <w:t xml:space="preserve">1. The user open login page  </w:t>
+            </w:r>
+          </w:p>
+          <w:p>
+            <w:pPr>
+              <w:pStyle w:val="ListNumber"/>
+              <w:tabs>
+                <w:tab w:val="left" w:pos="720"/>
+              </w:tabs>
+              <w:jc w:val="both"/>
+              <w:rPr>
+                <w:color w:val="auto"/>
+              </w:rPr>
+            </w:pPr>
+            <w:r>
+              <w:rPr>
+                <w:color w:val="auto"/>
+              </w:rPr>
+              <w:t>2. The system display login page</w:t>
+            </w:r>
+          </w:p>
+          <w:p>
+            <w:pPr>
+              <w:pStyle w:val="ListNumber"/>
+              <w:tabs>
+                <w:tab w:val="left" w:pos="720"/>
+              </w:tabs>
+              <w:jc w:val="both"/>
+              <w:rPr>
+                <w:color w:val="auto"/>
+              </w:rPr>
+            </w:pPr>
+            <w:r>
+              <w:rPr>
+                <w:color w:val="auto"/>
+              </w:rPr>
+              <w:t>3. The user enter email</w:t>
+            </w:r>
+          </w:p>
+          <w:p>
+            <w:pPr>
+              <w:pStyle w:val="ListNumber"/>
+              <w:tabs>
+                <w:tab w:val="left" w:pos="720"/>
+              </w:tabs>
+              <w:jc w:val="both"/>
+              <w:rPr>
+                <w:color w:val="auto"/>
+              </w:rPr>
+            </w:pPr>
+            <w:r>
+              <w:rPr>
+                <w:color w:val="auto"/>
+              </w:rPr>
+              <w:t>4. The user enter password</w:t>
+            </w:r>
+          </w:p>
+          <w:p>
+            <w:pPr>
+              <w:pStyle w:val="ListNumber"/>
+              <w:tabs>
+                <w:tab w:val="left" w:pos="720"/>
+              </w:tabs>
+              <w:jc w:val="both"/>
+              <w:rPr>
+                <w:color w:val="auto"/>
+              </w:rPr>
+            </w:pPr>
+            <w:r>
+              <w:rPr>
+                <w:color w:val="auto"/>
+              </w:rPr>
+              <w:t>5. The user click login button</w:t>
+            </w:r>
+          </w:p>
+          <w:p>
+            <w:pPr>
+              <w:pStyle w:val="ListNumber"/>
+              <w:tabs>
+                <w:tab w:val="left" w:pos="720"/>
+              </w:tabs>
+              <w:jc w:val="both"/>
+              <w:rPr>
+                <w:color w:val="auto"/>
+              </w:rPr>
+            </w:pPr>
+            <w:r>
+              <w:rPr>
+                <w:color w:val="auto"/>
+              </w:rPr>
+              <w:t>6. The system check for valid credentials</w:t>
+            </w:r>
+          </w:p>
+          <w:p>
+            <w:pPr>
+              <w:pStyle w:val="ListNumber"/>
+              <w:tabs>
+                <w:tab w:val="left" w:pos="720"/>
+              </w:tabs>
+              <w:jc w:val="both"/>
+              <w:rPr>
+                <w:color w:val="auto"/>
+              </w:rPr>
+            </w:pPr>
+            <w:r>
+              <w:rPr>
+                <w:color w:val="auto"/>
+              </w:rPr>
+              <w:t xml:space="preserve">7. The system redirect user to the profile page. </w:t>
+            </w:r>
+          </w:p>
+          <w:p>
+            <w:pPr>
+              <w:pStyle w:val="ListNumber"/>
+              <w:tabs>
+                <w:tab w:val="left" w:pos="720"/>
+              </w:tabs>
+              <w:ind w:left="0" w:firstLine="0"/>
+              <w:jc w:val="both"/>
+              <w:rPr>
+                <w:color w:val="auto"/>
+              </w:rPr>
+            </w:pPr>
+          </w:p>
+        </w:tc>
+      </w:tr>
+      <w:tr>
+        <w:trPr>
+          <w:trHeight w:val="1684"/>
+        </w:trPr>
+        <w:tc>
+          <w:tcPr>
+            <w:tcW w:w="2223" w:type="dxa"/>
+            <w:tcBorders>
+              <w:top w:val="single" w:sz="4" w:space="0" w:color="auto"/>
+              <w:left w:val="single" w:sz="4" w:space="0" w:color="auto"/>
+              <w:bottom w:val="single" w:sz="4" w:space="0" w:color="auto"/>
+              <w:right w:val="single" w:sz="4" w:space="0" w:color="auto"/>
+            </w:tcBorders>
+            <w:hideMark/>
+          </w:tcPr>
+          <w:p>
+            <w:pPr>
+              <w:pStyle w:val="CellBody"/>
+              <w:rPr>
+                <w:color w:val="auto"/>
+              </w:rPr>
+            </w:pPr>
+            <w:r>
+              <w:rPr>
+                <w:color w:val="auto"/>
+              </w:rPr>
+              <w:t>Alternative flows</w:t>
+            </w:r>
+          </w:p>
+        </w:tc>
+        <w:tc>
+          <w:tcPr>
+            <w:tcW w:w="5234" w:type="dxa"/>
+            <w:tcBorders>
+              <w:top w:val="single" w:sz="4" w:space="0" w:color="auto"/>
+              <w:left w:val="single" w:sz="4" w:space="0" w:color="auto"/>
+              <w:bottom w:val="single" w:sz="4" w:space="0" w:color="auto"/>
+              <w:right w:val="single" w:sz="4" w:space="0" w:color="auto"/>
+            </w:tcBorders>
+            <w:hideMark/>
+          </w:tcPr>
+          <w:p>
+            <w:pPr>
+              <w:pStyle w:val="ListNumber"/>
+              <w:tabs>
+                <w:tab w:val="left" w:pos="720"/>
+              </w:tabs>
+              <w:jc w:val="both"/>
+              <w:rPr>
+                <w:color w:val="auto"/>
+              </w:rPr>
+            </w:pPr>
+            <w:r>
+              <w:rPr>
+                <w:color w:val="auto"/>
+              </w:rPr>
+              <w:t xml:space="preserve">1. The user open login page  </w:t>
+            </w:r>
+          </w:p>
+          <w:p>
+            <w:pPr>
+              <w:pStyle w:val="ListNumber"/>
+              <w:tabs>
+                <w:tab w:val="left" w:pos="720"/>
+              </w:tabs>
+              <w:jc w:val="both"/>
+              <w:rPr>
+                <w:color w:val="auto"/>
+              </w:rPr>
+            </w:pPr>
+            <w:r>
+              <w:rPr>
+                <w:color w:val="auto"/>
+              </w:rPr>
+              <w:t>2. The system display login page</w:t>
+            </w:r>
+          </w:p>
+          <w:p>
+            <w:pPr>
+              <w:pStyle w:val="ListNumber"/>
+              <w:tabs>
+                <w:tab w:val="left" w:pos="720"/>
+              </w:tabs>
+              <w:jc w:val="both"/>
+              <w:rPr>
+                <w:color w:val="auto"/>
+              </w:rPr>
+            </w:pPr>
+            <w:r>
+              <w:rPr>
+                <w:color w:val="auto"/>
+              </w:rPr>
+              <w:t>3. The user enter email</w:t>
+            </w:r>
+          </w:p>
+          <w:p>
+            <w:pPr>
+              <w:pStyle w:val="ListNumber"/>
+              <w:tabs>
+                <w:tab w:val="left" w:pos="720"/>
+              </w:tabs>
+              <w:jc w:val="both"/>
+              <w:rPr>
+                <w:color w:val="auto"/>
+              </w:rPr>
+            </w:pPr>
+            <w:r>
+              <w:rPr>
+                <w:color w:val="auto"/>
+              </w:rPr>
+              <w:t>4. The user enter password</w:t>
+            </w:r>
+          </w:p>
+          <w:p>
+            <w:pPr>
+              <w:pStyle w:val="ListNumber"/>
+              <w:tabs>
+                <w:tab w:val="left" w:pos="720"/>
+              </w:tabs>
+              <w:jc w:val="both"/>
+              <w:rPr>
+                <w:color w:val="auto"/>
+              </w:rPr>
+            </w:pPr>
+            <w:r>
+              <w:rPr>
+                <w:color w:val="auto"/>
+              </w:rPr>
+              <w:t>5. The user click login button</w:t>
+            </w:r>
+          </w:p>
+          <w:p>
+            <w:pPr>
+              <w:pStyle w:val="ListNumber"/>
+              <w:tabs>
+                <w:tab w:val="left" w:pos="720"/>
+              </w:tabs>
+              <w:jc w:val="both"/>
+              <w:rPr>
+                <w:color w:val="auto"/>
+              </w:rPr>
+            </w:pPr>
+            <w:r>
+              <w:rPr>
+                <w:color w:val="auto"/>
+              </w:rPr>
+              <w:t>6. The system check for valid credentials and check fails</w:t>
+            </w:r>
+          </w:p>
+          <w:p>
+            <w:pPr>
+              <w:pStyle w:val="ListNumber"/>
+              <w:tabs>
+                <w:tab w:val="left" w:pos="720"/>
+              </w:tabs>
+              <w:jc w:val="both"/>
+              <w:rPr>
+                <w:color w:val="auto"/>
+              </w:rPr>
+            </w:pPr>
+            <w:r>
+              <w:rPr>
+                <w:color w:val="auto"/>
+              </w:rPr>
+              <w:t xml:space="preserve">7. The system display error message indicating invalid log and allows the user to log again. </w:t>
+            </w:r>
+          </w:p>
+          <w:p>
+            <w:pPr>
+              <w:pStyle w:val="ListNumber"/>
+              <w:tabs>
+                <w:tab w:val="clear" w:pos="360"/>
+                <w:tab w:val="left" w:pos="720"/>
+              </w:tabs>
+              <w:ind w:left="0" w:firstLine="0"/>
+              <w:rPr>
+                <w:color w:val="auto"/>
+              </w:rPr>
+            </w:pPr>
+          </w:p>
+        </w:tc>
+      </w:tr>
+      <w:tr>
+        <w:trPr>
+          <w:trHeight w:val="538"/>
+        </w:trPr>
+        <w:tc>
+          <w:tcPr>
+            <w:tcW w:w="2223" w:type="dxa"/>
+            <w:tcBorders>
+              <w:top w:val="single" w:sz="4" w:space="0" w:color="auto"/>
+              <w:left w:val="single" w:sz="4" w:space="0" w:color="auto"/>
+              <w:bottom w:val="single" w:sz="4" w:space="0" w:color="auto"/>
+              <w:right w:val="single" w:sz="4" w:space="0" w:color="auto"/>
+            </w:tcBorders>
+          </w:tcPr>
+          <w:p>
+            <w:pPr>
+              <w:pStyle w:val="CellBody"/>
+              <w:rPr>
+                <w:color w:val="auto"/>
+              </w:rPr>
+            </w:pPr>
+            <w:r>
+              <w:rPr>
+                <w:color w:val="auto"/>
+              </w:rPr>
+              <w:t>Post conditions</w:t>
+            </w:r>
+          </w:p>
+        </w:tc>
+        <w:tc>
+          <w:tcPr>
+            <w:tcW w:w="5234" w:type="dxa"/>
+            <w:tcBorders>
+              <w:top w:val="single" w:sz="4" w:space="0" w:color="auto"/>
+              <w:left w:val="single" w:sz="4" w:space="0" w:color="auto"/>
+              <w:bottom w:val="single" w:sz="4" w:space="0" w:color="auto"/>
+              <w:right w:val="single" w:sz="4" w:space="0" w:color="auto"/>
+            </w:tcBorders>
+          </w:tcPr>
+          <w:p>
+            <w:pPr>
+              <w:pStyle w:val="ListNumber"/>
+              <w:tabs>
+                <w:tab w:val="left" w:pos="720"/>
+              </w:tabs>
+              <w:jc w:val="both"/>
+              <w:rPr>
+                <w:color w:val="auto"/>
+              </w:rPr>
+            </w:pPr>
+            <w:r>
+              <w:rPr>
+                <w:color w:val="auto"/>
+              </w:rPr>
+              <w:t>1. The user is logged in to the system</w:t>
+            </w:r>
+          </w:p>
+          <w:p>
+            <w:pPr>
+              <w:pStyle w:val="ListNumber"/>
+              <w:tabs>
+                <w:tab w:val="left" w:pos="720"/>
+              </w:tabs>
+              <w:jc w:val="both"/>
+              <w:rPr>
+                <w:color w:val="auto"/>
+              </w:rPr>
+            </w:pPr>
+            <w:r>
+              <w:rPr>
+                <w:color w:val="auto"/>
+              </w:rPr>
+              <w:t>2. The user has access to the functions of public part of the system</w:t>
+            </w:r>
+          </w:p>
+          <w:p>
+            <w:pPr>
+              <w:pStyle w:val="CellBody"/>
+              <w:rPr>
+                <w:color w:val="auto"/>
+              </w:rPr>
+            </w:pPr>
+          </w:p>
+        </w:tc>
+      </w:tr>
+    </w:tbl>
+    <w:p/>
+    <w:p>
+      <w:pPr>
+        <w:rPr>
+          <w:rFonts w:ascii="Times New Roman" w:hAnsi="Times New Roman"/>
+          <w:b/>
+          <w:sz w:val="24"/>
+          <w:szCs w:val="24"/>
+        </w:rPr>
+      </w:pPr>
+      <w:r>
+        <w:rPr>
+          <w:rFonts w:ascii="Times New Roman" w:hAnsi="Times New Roman"/>
+          <w:b/>
+          <w:sz w:val="24"/>
+          <w:szCs w:val="24"/>
+        </w:rPr>
+        <w:t>Use case: Logout of public part of the system</w:t>
+      </w:r>
+    </w:p>
+    <w:tbl>
+      <w:tblPr>
+        <w:tblStyle w:val="TableGrid"/>
+        <w:tblW w:w="0" w:type="auto"/>
+        <w:tblInd w:w="-5" w:type="dxa"/>
+        <w:tblLayout w:type="fixed"/>
+        <w:tblLook w:val="01E0" w:firstRow="1" w:lastRow="1" w:firstColumn="1" w:lastColumn="1" w:noHBand="0" w:noVBand="0"/>
+      </w:tblPr>
+      <w:tblGrid>
+        <w:gridCol w:w="2223"/>
+        <w:gridCol w:w="5234"/>
+      </w:tblGrid>
+      <w:tr>
+        <w:trPr>
+          <w:trHeight w:val="313"/>
+          <w:tblHeader/>
+        </w:trPr>
+        <w:tc>
+          <w:tcPr>
+            <w:tcW w:w="2223" w:type="dxa"/>
+            <w:tcBorders>
+              <w:top w:val="single" w:sz="4" w:space="0" w:color="auto"/>
+              <w:left w:val="single" w:sz="4" w:space="0" w:color="auto"/>
+              <w:bottom w:val="single" w:sz="4" w:space="0" w:color="auto"/>
+              <w:right w:val="single" w:sz="4" w:space="0" w:color="auto"/>
+            </w:tcBorders>
+            <w:hideMark/>
+          </w:tcPr>
+          <w:p>
+            <w:pPr>
+              <w:pStyle w:val="CellHeading"/>
+              <w:rPr>
+                <w:color w:val="auto"/>
+              </w:rPr>
+            </w:pPr>
+            <w:r>
+              <w:rPr>
+                <w:color w:val="auto"/>
+              </w:rPr>
+              <w:t>Name</w:t>
+            </w:r>
+          </w:p>
+        </w:tc>
+        <w:tc>
+          <w:tcPr>
+            <w:tcW w:w="5234" w:type="dxa"/>
+            <w:tcBorders>
+              <w:top w:val="single" w:sz="4" w:space="0" w:color="auto"/>
+              <w:left w:val="single" w:sz="4" w:space="0" w:color="auto"/>
+              <w:bottom w:val="single" w:sz="4" w:space="0" w:color="auto"/>
+              <w:right w:val="single" w:sz="4" w:space="0" w:color="auto"/>
+            </w:tcBorders>
+            <w:hideMark/>
+          </w:tcPr>
+          <w:p>
+            <w:pPr>
+              <w:pStyle w:val="CellHeading"/>
+              <w:rPr>
+                <w:color w:val="auto"/>
+              </w:rPr>
+            </w:pPr>
+            <w:r>
+              <w:rPr>
+                <w:color w:val="auto"/>
+              </w:rPr>
+              <w:t>Logout of public part of the system</w:t>
+            </w:r>
+          </w:p>
+        </w:tc>
+      </w:tr>
+      <w:tr>
+        <w:trPr>
+          <w:trHeight w:val="584"/>
+        </w:trPr>
+        <w:tc>
+          <w:tcPr>
+            <w:tcW w:w="2223" w:type="dxa"/>
+            <w:tcBorders>
+              <w:top w:val="single" w:sz="4" w:space="0" w:color="auto"/>
+              <w:left w:val="single" w:sz="4" w:space="0" w:color="auto"/>
+              <w:bottom w:val="single" w:sz="4" w:space="0" w:color="auto"/>
+              <w:right w:val="single" w:sz="4" w:space="0" w:color="auto"/>
+            </w:tcBorders>
+            <w:hideMark/>
+          </w:tcPr>
+          <w:p>
+            <w:pPr>
+              <w:pStyle w:val="CellBody"/>
+              <w:rPr>
+                <w:color w:val="auto"/>
+              </w:rPr>
+            </w:pPr>
+            <w:r>
+              <w:rPr>
+                <w:color w:val="auto"/>
+              </w:rPr>
+              <w:t>Summary</w:t>
+            </w:r>
+          </w:p>
+        </w:tc>
+        <w:tc>
+          <w:tcPr>
+            <w:tcW w:w="5234" w:type="dxa"/>
+            <w:tcBorders>
+              <w:top w:val="single" w:sz="4" w:space="0" w:color="auto"/>
+              <w:left w:val="single" w:sz="4" w:space="0" w:color="auto"/>
+              <w:bottom w:val="single" w:sz="4" w:space="0" w:color="auto"/>
+              <w:right w:val="single" w:sz="4" w:space="0" w:color="auto"/>
+            </w:tcBorders>
+            <w:hideMark/>
+          </w:tcPr>
+          <w:p>
+            <w:pPr>
+              <w:pStyle w:val="CellBody"/>
+              <w:rPr>
+                <w:color w:val="auto"/>
+              </w:rPr>
+            </w:pPr>
+            <w:r>
+              <w:rPr>
+                <w:color w:val="auto"/>
+              </w:rPr>
+              <w:t>This use c</w:t>
+            </w:r>
+            <w:r>
+              <w:rPr>
+                <w:color w:val="auto"/>
+              </w:rPr>
+              <w:t>ase describes how an actor can logout of public part of the system</w:t>
+            </w:r>
+          </w:p>
+        </w:tc>
+      </w:tr>
+      <w:tr>
+        <w:trPr>
+          <w:trHeight w:val="548"/>
+        </w:trPr>
+        <w:tc>
+          <w:tcPr>
+            <w:tcW w:w="2223" w:type="dxa"/>
+            <w:tcBorders>
+              <w:top w:val="single" w:sz="4" w:space="0" w:color="auto"/>
+              <w:left w:val="single" w:sz="4" w:space="0" w:color="auto"/>
+              <w:bottom w:val="single" w:sz="4" w:space="0" w:color="auto"/>
+              <w:right w:val="single" w:sz="4" w:space="0" w:color="auto"/>
+            </w:tcBorders>
+            <w:hideMark/>
+          </w:tcPr>
+          <w:p>
+            <w:pPr>
+              <w:pStyle w:val="CellBody"/>
+              <w:rPr>
+                <w:color w:val="auto"/>
+              </w:rPr>
+            </w:pPr>
+            <w:r>
+              <w:rPr>
+                <w:color w:val="auto"/>
+              </w:rPr>
+              <w:t>Goal</w:t>
+            </w:r>
+          </w:p>
+        </w:tc>
+        <w:tc>
+          <w:tcPr>
+            <w:tcW w:w="5234" w:type="dxa"/>
+            <w:tcBorders>
+              <w:top w:val="single" w:sz="4" w:space="0" w:color="auto"/>
+              <w:left w:val="single" w:sz="4" w:space="0" w:color="auto"/>
+              <w:bottom w:val="single" w:sz="4" w:space="0" w:color="auto"/>
+              <w:right w:val="single" w:sz="4" w:space="0" w:color="auto"/>
+            </w:tcBorders>
+            <w:hideMark/>
+          </w:tcPr>
+          <w:p>
+            <w:pPr>
+              <w:pStyle w:val="CellBody"/>
+              <w:rPr>
+                <w:color w:val="auto"/>
+              </w:rPr>
+            </w:pPr>
+            <w:r>
+              <w:rPr>
+                <w:color w:val="auto"/>
+              </w:rPr>
+              <w:t xml:space="preserve">The user </w:t>
+            </w:r>
+            <w:r>
+              <w:rPr>
+                <w:color w:val="auto"/>
+              </w:rPr>
+              <w:t>w</w:t>
+            </w:r>
+            <w:r>
+              <w:rPr>
+                <w:color w:val="auto"/>
+              </w:rPr>
+              <w:t xml:space="preserve">ants </w:t>
+            </w:r>
+            <w:r>
+              <w:rPr>
+                <w:color w:val="auto"/>
+              </w:rPr>
+              <w:t>to logout of his/her profile on system</w:t>
+            </w:r>
+          </w:p>
+        </w:tc>
+      </w:tr>
+      <w:tr>
+        <w:trPr>
+          <w:trHeight w:val="313"/>
+        </w:trPr>
+        <w:tc>
+          <w:tcPr>
+            <w:tcW w:w="2223" w:type="dxa"/>
+            <w:tcBorders>
+              <w:top w:val="single" w:sz="4" w:space="0" w:color="auto"/>
+              <w:left w:val="single" w:sz="4" w:space="0" w:color="auto"/>
+              <w:bottom w:val="single" w:sz="4" w:space="0" w:color="auto"/>
+              <w:right w:val="single" w:sz="4" w:space="0" w:color="auto"/>
+            </w:tcBorders>
+            <w:hideMark/>
+          </w:tcPr>
+          <w:p>
+            <w:pPr>
+              <w:pStyle w:val="CellBody"/>
+              <w:rPr>
+                <w:color w:val="auto"/>
+              </w:rPr>
+            </w:pPr>
+            <w:r>
+              <w:rPr>
+                <w:color w:val="auto"/>
+              </w:rPr>
+              <w:t>Actor</w:t>
+            </w:r>
+          </w:p>
+        </w:tc>
+        <w:tc>
+          <w:tcPr>
+            <w:tcW w:w="5234" w:type="dxa"/>
+            <w:tcBorders>
+              <w:top w:val="single" w:sz="4" w:space="0" w:color="auto"/>
+              <w:left w:val="single" w:sz="4" w:space="0" w:color="auto"/>
+              <w:bottom w:val="single" w:sz="4" w:space="0" w:color="auto"/>
+              <w:right w:val="single" w:sz="4" w:space="0" w:color="auto"/>
+            </w:tcBorders>
+            <w:hideMark/>
+          </w:tcPr>
+          <w:p>
+            <w:pPr>
+              <w:pStyle w:val="CellBody"/>
+              <w:rPr>
+                <w:color w:val="auto"/>
+              </w:rPr>
+            </w:pPr>
+            <w:r>
+              <w:rPr>
+                <w:color w:val="auto"/>
+              </w:rPr>
+              <w:t>User</w:t>
+            </w:r>
+          </w:p>
+        </w:tc>
+      </w:tr>
+      <w:tr>
+        <w:trPr>
+          <w:trHeight w:val="313"/>
+        </w:trPr>
+        <w:tc>
+          <w:tcPr>
+            <w:tcW w:w="2223" w:type="dxa"/>
+            <w:tcBorders>
+              <w:top w:val="single" w:sz="4" w:space="0" w:color="auto"/>
+              <w:left w:val="single" w:sz="4" w:space="0" w:color="auto"/>
+              <w:bottom w:val="single" w:sz="4" w:space="0" w:color="auto"/>
+              <w:right w:val="single" w:sz="4" w:space="0" w:color="auto"/>
+            </w:tcBorders>
+            <w:hideMark/>
+          </w:tcPr>
+          <w:p>
+            <w:pPr>
+              <w:pStyle w:val="CellBody"/>
+              <w:rPr>
+                <w:color w:val="auto"/>
+              </w:rPr>
+            </w:pPr>
+            <w:r>
+              <w:rPr>
+                <w:color w:val="auto"/>
+              </w:rPr>
+              <w:t>Preconditions</w:t>
+            </w:r>
+          </w:p>
+        </w:tc>
+        <w:tc>
+          <w:tcPr>
+            <w:tcW w:w="5234" w:type="dxa"/>
+            <w:tcBorders>
+              <w:top w:val="single" w:sz="4" w:space="0" w:color="auto"/>
+              <w:left w:val="single" w:sz="4" w:space="0" w:color="auto"/>
+              <w:bottom w:val="single" w:sz="4" w:space="0" w:color="auto"/>
+              <w:right w:val="single" w:sz="4" w:space="0" w:color="auto"/>
+            </w:tcBorders>
+            <w:hideMark/>
+          </w:tcPr>
+          <w:p>
+            <w:pPr>
+              <w:pStyle w:val="CellBody"/>
+              <w:rPr>
+                <w:color w:val="auto"/>
+              </w:rPr>
+            </w:pPr>
+            <w:r>
+              <w:rPr>
+                <w:color w:val="auto"/>
+              </w:rPr>
+              <w:t>1. The actor is logged in</w:t>
+            </w:r>
+          </w:p>
+          <w:p>
+            <w:pPr>
+              <w:pStyle w:val="CellBody"/>
+              <w:rPr>
+                <w:color w:val="auto"/>
+              </w:rPr>
+            </w:pPr>
+            <w:r>
+              <w:rPr>
+                <w:color w:val="auto"/>
+              </w:rPr>
+              <w:t>2. The actor no longer wants to be logged in</w:t>
+            </w:r>
+          </w:p>
+        </w:tc>
+      </w:tr>
+      <w:tr>
+        <w:trPr>
+          <w:trHeight w:val="1133"/>
+        </w:trPr>
+        <w:tc>
+          <w:tcPr>
+            <w:tcW w:w="2223" w:type="dxa"/>
+            <w:tcBorders>
+              <w:top w:val="single" w:sz="4" w:space="0" w:color="auto"/>
+              <w:left w:val="single" w:sz="4" w:space="0" w:color="auto"/>
+              <w:bottom w:val="single" w:sz="4" w:space="0" w:color="auto"/>
+              <w:right w:val="single" w:sz="4" w:space="0" w:color="auto"/>
+            </w:tcBorders>
+          </w:tcPr>
+          <w:p>
+            <w:pPr>
+              <w:jc w:val="both"/>
+              <w:rPr>
+                <w:b/>
+              </w:rPr>
+            </w:pPr>
+            <w:r>
+              <w:t>Basic Flow</w:t>
+            </w:r>
+          </w:p>
+          <w:p>
+            <w:pPr>
+              <w:pStyle w:val="CellBody"/>
+              <w:rPr>
+                <w:color w:val="auto"/>
+              </w:rPr>
+            </w:pPr>
+          </w:p>
+        </w:tc>
+        <w:tc>
+          <w:tcPr>
+            <w:tcW w:w="5234" w:type="dxa"/>
+            <w:tcBorders>
+              <w:top w:val="single" w:sz="4" w:space="0" w:color="auto"/>
+              <w:left w:val="single" w:sz="4" w:space="0" w:color="auto"/>
+              <w:bottom w:val="single" w:sz="4" w:space="0" w:color="auto"/>
+              <w:right w:val="single" w:sz="4" w:space="0" w:color="auto"/>
+            </w:tcBorders>
+            <w:hideMark/>
+          </w:tcPr>
+          <w:p>
+            <w:pPr>
+              <w:pStyle w:val="ListNumber"/>
+              <w:tabs>
+                <w:tab w:val="left" w:pos="720"/>
+              </w:tabs>
+              <w:jc w:val="both"/>
+              <w:rPr>
+                <w:color w:val="auto"/>
+              </w:rPr>
+            </w:pPr>
+            <w:r>
+              <w:rPr>
+                <w:color w:val="auto"/>
+              </w:rPr>
+              <w:t>1. The user is done with using the system</w:t>
+            </w:r>
+          </w:p>
+          <w:p>
+            <w:pPr>
+              <w:pStyle w:val="ListNumber"/>
+              <w:tabs>
+                <w:tab w:val="left" w:pos="720"/>
+              </w:tabs>
+              <w:jc w:val="both"/>
+              <w:rPr>
+                <w:color w:val="auto"/>
+              </w:rPr>
+            </w:pPr>
+            <w:r>
+              <w:rPr>
+                <w:color w:val="auto"/>
+              </w:rPr>
+              <w:t xml:space="preserve">2. </w:t>
+            </w:r>
+            <w:r>
+              <w:rPr>
+                <w:color w:val="auto"/>
+              </w:rPr>
+              <w:t xml:space="preserve">The </w:t>
+            </w:r>
+            <w:r>
+              <w:rPr>
+                <w:color w:val="auto"/>
+              </w:rPr>
+              <w:t xml:space="preserve">click on logout link </w:t>
+            </w:r>
+          </w:p>
+          <w:p>
+            <w:pPr>
+              <w:pStyle w:val="ListNumber"/>
+              <w:tabs>
+                <w:tab w:val="left" w:pos="720"/>
+              </w:tabs>
+              <w:jc w:val="both"/>
+              <w:rPr>
+                <w:color w:val="auto"/>
+              </w:rPr>
+            </w:pPr>
+            <w:r>
+              <w:rPr>
+                <w:color w:val="auto"/>
+              </w:rPr>
+              <w:t>3. The system display successful logout message</w:t>
+            </w:r>
+          </w:p>
+          <w:p>
+            <w:pPr>
+              <w:pStyle w:val="ListNumber"/>
+              <w:tabs>
+                <w:tab w:val="left" w:pos="720"/>
+              </w:tabs>
+              <w:ind w:left="0" w:firstLine="0"/>
+              <w:jc w:val="both"/>
+              <w:rPr>
+                <w:color w:val="auto"/>
+              </w:rPr>
+            </w:pPr>
+          </w:p>
+        </w:tc>
+      </w:tr>
+      <w:tr>
+        <w:trPr>
+          <w:trHeight w:val="458"/>
+        </w:trPr>
+        <w:tc>
+          <w:tcPr>
+            <w:tcW w:w="2223" w:type="dxa"/>
+            <w:tcBorders>
+              <w:top w:val="single" w:sz="4" w:space="0" w:color="auto"/>
+              <w:left w:val="single" w:sz="4" w:space="0" w:color="auto"/>
+              <w:bottom w:val="single" w:sz="4" w:space="0" w:color="auto"/>
+              <w:right w:val="single" w:sz="4" w:space="0" w:color="auto"/>
+            </w:tcBorders>
+            <w:hideMark/>
+          </w:tcPr>
+          <w:p>
+            <w:pPr>
+              <w:pStyle w:val="CellBody"/>
+              <w:rPr>
+                <w:color w:val="auto"/>
+              </w:rPr>
+            </w:pPr>
+            <w:r>
+              <w:rPr>
+                <w:color w:val="auto"/>
+              </w:rPr>
+              <w:t>Alternative flows</w:t>
+            </w:r>
+          </w:p>
+        </w:tc>
+        <w:tc>
+          <w:tcPr>
+            <w:tcW w:w="5234" w:type="dxa"/>
+            <w:tcBorders>
+              <w:top w:val="single" w:sz="4" w:space="0" w:color="auto"/>
+              <w:left w:val="single" w:sz="4" w:space="0" w:color="auto"/>
+              <w:bottom w:val="single" w:sz="4" w:space="0" w:color="auto"/>
+              <w:right w:val="single" w:sz="4" w:space="0" w:color="auto"/>
+            </w:tcBorders>
+            <w:hideMark/>
+          </w:tcPr>
+          <w:p>
+            <w:pPr>
+              <w:pStyle w:val="ListNumber"/>
+              <w:tabs>
+                <w:tab w:val="clear" w:pos="360"/>
+                <w:tab w:val="left" w:pos="720"/>
+              </w:tabs>
+              <w:rPr>
+                <w:color w:val="auto"/>
+              </w:rPr>
+            </w:pPr>
+            <w:r>
+              <w:rPr>
+                <w:color w:val="auto"/>
+              </w:rPr>
+              <w:t>N/A</w:t>
+            </w:r>
+          </w:p>
+        </w:tc>
+      </w:tr>
+      <w:tr>
+        <w:trPr>
+          <w:trHeight w:val="538"/>
+        </w:trPr>
+        <w:tc>
+          <w:tcPr>
+            <w:tcW w:w="2223" w:type="dxa"/>
+            <w:tcBorders>
+              <w:top w:val="single" w:sz="4" w:space="0" w:color="auto"/>
+              <w:left w:val="single" w:sz="4" w:space="0" w:color="auto"/>
+              <w:bottom w:val="single" w:sz="4" w:space="0" w:color="auto"/>
+              <w:right w:val="single" w:sz="4" w:space="0" w:color="auto"/>
+            </w:tcBorders>
+          </w:tcPr>
+          <w:p>
+            <w:pPr>
+              <w:pStyle w:val="CellBody"/>
+              <w:rPr>
+                <w:color w:val="auto"/>
+              </w:rPr>
+            </w:pPr>
+            <w:r>
+              <w:rPr>
+                <w:color w:val="auto"/>
+              </w:rPr>
+              <w:t>Post conditions</w:t>
+            </w:r>
+          </w:p>
+        </w:tc>
+        <w:tc>
+          <w:tcPr>
+            <w:tcW w:w="5234" w:type="dxa"/>
+            <w:tcBorders>
+              <w:top w:val="single" w:sz="4" w:space="0" w:color="auto"/>
+              <w:left w:val="single" w:sz="4" w:space="0" w:color="auto"/>
+              <w:bottom w:val="single" w:sz="4" w:space="0" w:color="auto"/>
+              <w:right w:val="single" w:sz="4" w:space="0" w:color="auto"/>
+            </w:tcBorders>
+          </w:tcPr>
+          <w:p>
+            <w:pPr>
+              <w:pStyle w:val="CellBody"/>
+              <w:rPr>
+                <w:color w:val="auto"/>
+              </w:rPr>
+            </w:pPr>
+            <w:r>
+              <w:rPr>
+                <w:color w:val="auto"/>
+              </w:rPr>
+              <w:t>The user successfully logout of the system</w:t>
+            </w:r>
+          </w:p>
+        </w:tc>
+      </w:tr>
+    </w:tbl>
+    <w:p/>
+    <w:p>
+      <w:pPr>
+        <w:rPr>
+          <w:rFonts w:ascii="Times New Roman" w:hAnsi="Times New Roman"/>
+          <w:b/>
+          <w:sz w:val="24"/>
+          <w:szCs w:val="24"/>
+        </w:rPr>
+      </w:pPr>
+      <w:r>
+        <w:rPr>
+          <w:rFonts w:ascii="Times New Roman" w:hAnsi="Times New Roman"/>
+          <w:b/>
+          <w:sz w:val="24"/>
+          <w:szCs w:val="24"/>
+        </w:rPr>
+        <w:t>Use case: Login in private part of the system</w:t>
+      </w:r>
+    </w:p>
+    <w:p>
+      <w:pPr>
+        <w:rPr>
+          <w:sz w:val="24"/>
+          <w:szCs w:val="24"/>
+        </w:rPr>
+      </w:pPr>
+    </w:p>
+    <w:p>
+      <w:pPr>
+        <w:rPr>
+          <w:sz w:val="24"/>
+          <w:szCs w:val="24"/>
+        </w:rPr>
+      </w:pPr>
+      <w:r>
+        <w:rPr>
+          <w:noProof/>
+          <w:sz w:val="24"/>
+          <w:szCs w:val="24"/>
+        </w:rPr>
+        <w:drawing>
+          <wp:inline distT="0" distB="0" distL="0" distR="0" wp14:anchorId="670D096D" wp14:editId="7A2F8D76">
+            <wp:extent cx="3133725" cy="2209800"/>
+            <wp:effectExtent l="0" t="0" r="9525" b="0"/>
+            <wp:docPr id="2" name="Picture 2"/>
+            <wp:cNvGraphicFramePr>
+              <a:graphicFrameLocks xmlns:a="http://schemas.openxmlformats.org/drawingml/2006/main" noChangeAspect="1"/>
+            </wp:cNvGraphicFramePr>
+            <a:graphic xmlns:a="http://schemas.openxmlformats.org/drawingml/2006/main">
+              <a:graphicData uri="http://schemas.openxmlformats.org/drawingml/2006/picture">
+                <pic:pic xmlns:pic="http://schemas.openxmlformats.org/drawingml/2006/picture">
+                  <pic:nvPicPr>
+                    <pic:cNvPr id="0" name="Picture 5"/>
+                    <pic:cNvPicPr>
+                      <a:picLocks noChangeAspect="1" noChangeArrowheads="1"/>
+                    </pic:cNvPicPr>
+                  </pic:nvPicPr>
+                  <pic:blipFill>
+                    <a:blip r:embed="rId11">
+                      <a:extLst>
+                        <a:ext uri="{28A0092B-C50C-407E-A947-70E740481C1C}">
+                          <a14:useLocalDpi xmlns:a14="http://schemas.microsoft.com/office/drawing/2010/main" val="0"/>
+                        </a:ext>
+                      </a:extLst>
+                    </a:blip>
+                    <a:srcRect/>
+                    <a:stretch>
+                      <a:fillRect/>
+                    </a:stretch>
+                  </pic:blipFill>
+                  <pic:spPr bwMode="auto">
+                    <a:xfrm>
+                      <a:off x="0" y="0"/>
+                      <a:ext cx="3133725" cy="2209800"/>
+                    </a:xfrm>
+                    <a:prstGeom prst="rect">
+                      <a:avLst/>
+                    </a:prstGeom>
+                    <a:noFill/>
+                    <a:ln>
+                      <a:noFill/>
+                    </a:ln>
+                  </pic:spPr>
+                </pic:pic>
+              </a:graphicData>
+            </a:graphic>
+          </wp:inline>
+        </w:drawing>
+      </w:r>
+    </w:p>
+    <w:p>
+      <w:pPr>
+        <w:rPr>
+          <w:sz w:val="24"/>
+          <w:szCs w:val="24"/>
+        </w:rPr>
+      </w:pPr>
+      <w:bookmarkStart w:id="18" w:name="_GoBack"/>
+      <w:bookmarkEnd w:id="18"/>
+    </w:p>
+    <w:tbl>
+      <w:tblPr>
+        <w:tblStyle w:val="TableGrid"/>
+        <w:tblW w:w="0" w:type="auto"/>
+        <w:tblInd w:w="-5" w:type="dxa"/>
+        <w:tblLayout w:type="fixed"/>
+        <w:tblLook w:val="01E0" w:firstRow="1" w:lastRow="1" w:firstColumn="1" w:lastColumn="1" w:noHBand="0" w:noVBand="0"/>
+      </w:tblPr>
+      <w:tblGrid>
+        <w:gridCol w:w="2223"/>
+        <w:gridCol w:w="5234"/>
+      </w:tblGrid>
+      <w:tr>
+        <w:trPr>
+          <w:trHeight w:val="313"/>
+          <w:tblHeader/>
+        </w:trPr>
+        <w:tc>
+          <w:tcPr>
+            <w:tcW w:w="2223" w:type="dxa"/>
+            <w:tcBorders>
+              <w:top w:val="single" w:sz="4" w:space="0" w:color="auto"/>
+              <w:left w:val="single" w:sz="4" w:space="0" w:color="auto"/>
+              <w:bottom w:val="single" w:sz="4" w:space="0" w:color="auto"/>
+              <w:right w:val="single" w:sz="4" w:space="0" w:color="auto"/>
+            </w:tcBorders>
+            <w:hideMark/>
+          </w:tcPr>
+          <w:p>
+            <w:pPr>
+              <w:pStyle w:val="CellHeading"/>
+              <w:rPr>
+                <w:color w:val="auto"/>
+              </w:rPr>
+            </w:pPr>
+            <w:r>
+              <w:rPr>
+                <w:color w:val="auto"/>
+              </w:rPr>
+              <w:lastRenderedPageBreak/>
+              <w:t>Name</w:t>
+            </w:r>
+          </w:p>
+        </w:tc>
+        <w:tc>
+          <w:tcPr>
+            <w:tcW w:w="5234" w:type="dxa"/>
+            <w:tcBorders>
+              <w:top w:val="single" w:sz="4" w:space="0" w:color="auto"/>
+              <w:left w:val="single" w:sz="4" w:space="0" w:color="auto"/>
+              <w:bottom w:val="single" w:sz="4" w:space="0" w:color="auto"/>
+              <w:right w:val="single" w:sz="4" w:space="0" w:color="auto"/>
+            </w:tcBorders>
+            <w:hideMark/>
+          </w:tcPr>
+          <w:p>
+            <w:pPr>
+              <w:pStyle w:val="CellHeading"/>
+              <w:rPr>
+                <w:color w:val="auto"/>
+              </w:rPr>
+            </w:pPr>
+            <w:r>
+              <w:rPr>
+                <w:color w:val="auto"/>
+              </w:rPr>
+              <w:t>Login in the private part of system</w:t>
+            </w:r>
+          </w:p>
+        </w:tc>
+      </w:tr>
+      <w:tr>
+        <w:trPr>
+          <w:trHeight w:val="584"/>
+        </w:trPr>
+        <w:tc>
+          <w:tcPr>
+            <w:tcW w:w="2223" w:type="dxa"/>
+            <w:tcBorders>
+              <w:top w:val="single" w:sz="4" w:space="0" w:color="auto"/>
+              <w:left w:val="single" w:sz="4" w:space="0" w:color="auto"/>
+              <w:bottom w:val="single" w:sz="4" w:space="0" w:color="auto"/>
+              <w:right w:val="single" w:sz="4" w:space="0" w:color="auto"/>
+            </w:tcBorders>
+            <w:hideMark/>
+          </w:tcPr>
+          <w:p>
+            <w:pPr>
+              <w:pStyle w:val="CellBody"/>
+              <w:rPr>
+                <w:color w:val="auto"/>
+              </w:rPr>
+            </w:pPr>
+            <w:r>
+              <w:rPr>
+                <w:color w:val="auto"/>
+              </w:rPr>
+              <w:t>Summary</w:t>
+            </w:r>
+          </w:p>
+        </w:tc>
+        <w:tc>
+          <w:tcPr>
+            <w:tcW w:w="5234" w:type="dxa"/>
+            <w:tcBorders>
+              <w:top w:val="single" w:sz="4" w:space="0" w:color="auto"/>
+              <w:left w:val="single" w:sz="4" w:space="0" w:color="auto"/>
+              <w:bottom w:val="single" w:sz="4" w:space="0" w:color="auto"/>
+              <w:right w:val="single" w:sz="4" w:space="0" w:color="auto"/>
+            </w:tcBorders>
+            <w:hideMark/>
+          </w:tcPr>
+          <w:p>
+            <w:pPr>
+              <w:pStyle w:val="CellBody"/>
+              <w:rPr>
+                <w:color w:val="auto"/>
+              </w:rPr>
+            </w:pPr>
+            <w:r>
+              <w:rPr>
+                <w:color w:val="auto"/>
+              </w:rPr>
+              <w:t>This use c</w:t>
+            </w:r>
+            <w:r>
+              <w:rPr>
+                <w:color w:val="auto"/>
+              </w:rPr>
+              <w:t>ase describes how an admin can login in private part of the system</w:t>
+            </w:r>
+          </w:p>
+        </w:tc>
+      </w:tr>
+      <w:tr>
+        <w:trPr>
+          <w:trHeight w:val="548"/>
+        </w:trPr>
+        <w:tc>
+          <w:tcPr>
+            <w:tcW w:w="2223" w:type="dxa"/>
+            <w:tcBorders>
+              <w:top w:val="single" w:sz="4" w:space="0" w:color="auto"/>
+              <w:left w:val="single" w:sz="4" w:space="0" w:color="auto"/>
+              <w:bottom w:val="single" w:sz="4" w:space="0" w:color="auto"/>
+              <w:right w:val="single" w:sz="4" w:space="0" w:color="auto"/>
+            </w:tcBorders>
+            <w:hideMark/>
+          </w:tcPr>
+          <w:p>
+            <w:pPr>
+              <w:pStyle w:val="CellBody"/>
+              <w:rPr>
+                <w:color w:val="auto"/>
+              </w:rPr>
+            </w:pPr>
+            <w:r>
+              <w:rPr>
+                <w:color w:val="auto"/>
+              </w:rPr>
+              <w:t>Goal</w:t>
+            </w:r>
+          </w:p>
+        </w:tc>
+        <w:tc>
+          <w:tcPr>
+            <w:tcW w:w="5234" w:type="dxa"/>
+            <w:tcBorders>
+              <w:top w:val="single" w:sz="4" w:space="0" w:color="auto"/>
+              <w:left w:val="single" w:sz="4" w:space="0" w:color="auto"/>
+              <w:bottom w:val="single" w:sz="4" w:space="0" w:color="auto"/>
+              <w:right w:val="single" w:sz="4" w:space="0" w:color="auto"/>
+            </w:tcBorders>
+            <w:hideMark/>
+          </w:tcPr>
+          <w:p>
+            <w:pPr>
+              <w:pStyle w:val="ListNumber"/>
+              <w:tabs>
+                <w:tab w:val="left" w:pos="720"/>
+              </w:tabs>
+              <w:jc w:val="both"/>
+              <w:rPr>
+                <w:color w:val="auto"/>
+              </w:rPr>
+            </w:pPr>
+            <w:r>
+              <w:rPr>
+                <w:color w:val="auto"/>
+              </w:rPr>
+              <w:t xml:space="preserve">1. The admin has an account  </w:t>
+            </w:r>
+          </w:p>
+          <w:p>
+            <w:pPr>
+              <w:pStyle w:val="CellBody"/>
+              <w:rPr>
+                <w:color w:val="auto"/>
+              </w:rPr>
+            </w:pPr>
+            <w:r>
+              <w:rPr>
+                <w:color w:val="auto"/>
+              </w:rPr>
+              <w:t xml:space="preserve">2. </w:t>
+            </w:r>
+            <w:r>
+              <w:rPr>
+                <w:color w:val="auto"/>
+              </w:rPr>
+              <w:t xml:space="preserve">The </w:t>
+            </w:r>
+            <w:r>
+              <w:rPr>
+                <w:color w:val="auto"/>
+              </w:rPr>
+              <w:t>admin</w:t>
+            </w:r>
+            <w:r>
+              <w:rPr>
+                <w:color w:val="auto"/>
+              </w:rPr>
+              <w:t xml:space="preserve"> </w:t>
+            </w:r>
+            <w:r>
+              <w:rPr>
+                <w:color w:val="auto"/>
+              </w:rPr>
+              <w:t>w</w:t>
+            </w:r>
+            <w:r>
+              <w:rPr>
+                <w:color w:val="auto"/>
+              </w:rPr>
+              <w:t xml:space="preserve">ants </w:t>
+            </w:r>
+            <w:r>
+              <w:rPr>
+                <w:color w:val="auto"/>
+              </w:rPr>
+              <w:t>to login</w:t>
+            </w:r>
+          </w:p>
+          <w:p>
+            <w:pPr>
+              <w:pStyle w:val="CellBody"/>
+              <w:rPr>
+                <w:color w:val="auto"/>
+              </w:rPr>
+            </w:pPr>
+            <w:r>
+              <w:rPr>
+                <w:color w:val="auto"/>
+              </w:rPr>
+              <w:t>3. The admin is not already logged in</w:t>
+            </w:r>
+          </w:p>
+        </w:tc>
+      </w:tr>
+      <w:tr>
+        <w:trPr>
+          <w:trHeight w:val="313"/>
+        </w:trPr>
+        <w:tc>
+          <w:tcPr>
+            <w:tcW w:w="2223" w:type="dxa"/>
+            <w:tcBorders>
+              <w:top w:val="single" w:sz="4" w:space="0" w:color="auto"/>
+              <w:left w:val="single" w:sz="4" w:space="0" w:color="auto"/>
+              <w:bottom w:val="single" w:sz="4" w:space="0" w:color="auto"/>
+              <w:right w:val="single" w:sz="4" w:space="0" w:color="auto"/>
+            </w:tcBorders>
+            <w:hideMark/>
+          </w:tcPr>
+          <w:p>
+            <w:pPr>
+              <w:pStyle w:val="CellBody"/>
+              <w:rPr>
+                <w:color w:val="auto"/>
+              </w:rPr>
+            </w:pPr>
+            <w:r>
+              <w:rPr>
+                <w:color w:val="auto"/>
+              </w:rPr>
+              <w:t>Actor</w:t>
+            </w:r>
+          </w:p>
+        </w:tc>
+        <w:tc>
+          <w:tcPr>
+            <w:tcW w:w="5234" w:type="dxa"/>
+            <w:tcBorders>
+              <w:top w:val="single" w:sz="4" w:space="0" w:color="auto"/>
+              <w:left w:val="single" w:sz="4" w:space="0" w:color="auto"/>
+              <w:bottom w:val="single" w:sz="4" w:space="0" w:color="auto"/>
+              <w:right w:val="single" w:sz="4" w:space="0" w:color="auto"/>
+            </w:tcBorders>
+            <w:hideMark/>
+          </w:tcPr>
+          <w:p>
+            <w:pPr>
+              <w:pStyle w:val="CellBody"/>
+              <w:rPr>
+                <w:color w:val="auto"/>
+              </w:rPr>
+            </w:pPr>
+            <w:r>
+              <w:rPr>
+                <w:color w:val="auto"/>
+              </w:rPr>
+              <w:t>Admin</w:t>
+            </w:r>
+          </w:p>
+        </w:tc>
+      </w:tr>
+      <w:tr>
+        <w:trPr>
+          <w:trHeight w:val="313"/>
+        </w:trPr>
+        <w:tc>
+          <w:tcPr>
+            <w:tcW w:w="2223" w:type="dxa"/>
+            <w:tcBorders>
+              <w:top w:val="single" w:sz="4" w:space="0" w:color="auto"/>
+              <w:left w:val="single" w:sz="4" w:space="0" w:color="auto"/>
+              <w:bottom w:val="single" w:sz="4" w:space="0" w:color="auto"/>
+              <w:right w:val="single" w:sz="4" w:space="0" w:color="auto"/>
+            </w:tcBorders>
+            <w:hideMark/>
+          </w:tcPr>
+          <w:p>
+            <w:pPr>
+              <w:pStyle w:val="CellBody"/>
+              <w:rPr>
+                <w:color w:val="auto"/>
+              </w:rPr>
+            </w:pPr>
+            <w:r>
+              <w:rPr>
+                <w:color w:val="auto"/>
+              </w:rPr>
+              <w:t>Preconditions</w:t>
+            </w:r>
+          </w:p>
+        </w:tc>
+        <w:tc>
+          <w:tcPr>
+            <w:tcW w:w="5234" w:type="dxa"/>
+            <w:tcBorders>
+              <w:top w:val="single" w:sz="4" w:space="0" w:color="auto"/>
+              <w:left w:val="single" w:sz="4" w:space="0" w:color="auto"/>
+              <w:bottom w:val="single" w:sz="4" w:space="0" w:color="auto"/>
+              <w:right w:val="single" w:sz="4" w:space="0" w:color="auto"/>
+            </w:tcBorders>
+            <w:hideMark/>
+          </w:tcPr>
+          <w:p>
+            <w:pPr>
+              <w:pStyle w:val="CellBody"/>
+              <w:rPr>
+                <w:color w:val="auto"/>
+              </w:rPr>
+            </w:pPr>
+            <w:r>
+              <w:rPr>
+                <w:color w:val="auto"/>
+              </w:rPr>
+              <w:t xml:space="preserve">The actor is on admin login form </w:t>
+            </w:r>
+          </w:p>
+        </w:tc>
+      </w:tr>
+      <w:tr>
+        <w:trPr>
+          <w:trHeight w:val="1742"/>
+        </w:trPr>
+        <w:tc>
+          <w:tcPr>
+            <w:tcW w:w="2223" w:type="dxa"/>
+            <w:tcBorders>
+              <w:top w:val="single" w:sz="4" w:space="0" w:color="auto"/>
+              <w:left w:val="single" w:sz="4" w:space="0" w:color="auto"/>
+              <w:bottom w:val="single" w:sz="4" w:space="0" w:color="auto"/>
+              <w:right w:val="single" w:sz="4" w:space="0" w:color="auto"/>
+            </w:tcBorders>
+          </w:tcPr>
+          <w:p>
+            <w:pPr>
+              <w:jc w:val="both"/>
+              <w:rPr>
+                <w:b/>
+              </w:rPr>
+            </w:pPr>
+            <w:r>
+              <w:t>Basic Flow</w:t>
+            </w:r>
+          </w:p>
+          <w:p>
+            <w:pPr>
+              <w:pStyle w:val="CellBody"/>
+              <w:rPr>
+                <w:color w:val="auto"/>
+              </w:rPr>
+            </w:pPr>
+          </w:p>
+        </w:tc>
+        <w:tc>
+          <w:tcPr>
+            <w:tcW w:w="5234" w:type="dxa"/>
+            <w:tcBorders>
+              <w:top w:val="single" w:sz="4" w:space="0" w:color="auto"/>
+              <w:left w:val="single" w:sz="4" w:space="0" w:color="auto"/>
+              <w:bottom w:val="single" w:sz="4" w:space="0" w:color="auto"/>
+              <w:right w:val="single" w:sz="4" w:space="0" w:color="auto"/>
+            </w:tcBorders>
+            <w:hideMark/>
+          </w:tcPr>
+          <w:p>
+            <w:pPr>
+              <w:pStyle w:val="ListNumber"/>
+              <w:tabs>
+                <w:tab w:val="left" w:pos="720"/>
+              </w:tabs>
+              <w:jc w:val="both"/>
+              <w:rPr>
+                <w:color w:val="auto"/>
+              </w:rPr>
+            </w:pPr>
+            <w:r>
+              <w:rPr>
+                <w:color w:val="auto"/>
+              </w:rPr>
+              <w:t>1. The admin open login page of administration page</w:t>
+            </w:r>
+          </w:p>
+          <w:p>
+            <w:pPr>
+              <w:pStyle w:val="ListNumber"/>
+              <w:tabs>
+                <w:tab w:val="left" w:pos="720"/>
+              </w:tabs>
+              <w:jc w:val="both"/>
+              <w:rPr>
+                <w:color w:val="auto"/>
+              </w:rPr>
+            </w:pPr>
+            <w:r>
+              <w:rPr>
+                <w:color w:val="auto"/>
+              </w:rPr>
+              <w:t>2. The system display login page</w:t>
+            </w:r>
+          </w:p>
+          <w:p>
+            <w:pPr>
+              <w:pStyle w:val="ListNumber"/>
+              <w:tabs>
+                <w:tab w:val="left" w:pos="720"/>
+              </w:tabs>
+              <w:jc w:val="both"/>
+              <w:rPr>
+                <w:color w:val="auto"/>
+              </w:rPr>
+            </w:pPr>
+            <w:r>
+              <w:rPr>
+                <w:color w:val="auto"/>
+              </w:rPr>
+              <w:t>3. The admin enter email</w:t>
+            </w:r>
+          </w:p>
+          <w:p>
+            <w:pPr>
+              <w:pStyle w:val="ListNumber"/>
+              <w:tabs>
+                <w:tab w:val="left" w:pos="720"/>
+              </w:tabs>
+              <w:jc w:val="both"/>
+              <w:rPr>
+                <w:color w:val="auto"/>
+              </w:rPr>
+            </w:pPr>
+            <w:r>
+              <w:rPr>
+                <w:color w:val="auto"/>
+              </w:rPr>
+              <w:t>4. The admin enter password</w:t>
+            </w:r>
+          </w:p>
+          <w:p>
+            <w:pPr>
+              <w:pStyle w:val="ListNumber"/>
+              <w:tabs>
+                <w:tab w:val="left" w:pos="720"/>
+              </w:tabs>
+              <w:jc w:val="both"/>
+              <w:rPr>
+                <w:color w:val="auto"/>
+              </w:rPr>
+            </w:pPr>
+            <w:r>
+              <w:rPr>
+                <w:color w:val="auto"/>
+              </w:rPr>
+              <w:t>5. The admin click login button</w:t>
+            </w:r>
+          </w:p>
+          <w:p>
+            <w:pPr>
+              <w:pStyle w:val="ListNumber"/>
+              <w:tabs>
+                <w:tab w:val="left" w:pos="720"/>
+              </w:tabs>
+              <w:jc w:val="both"/>
+              <w:rPr>
+                <w:color w:val="auto"/>
+              </w:rPr>
+            </w:pPr>
+            <w:r>
+              <w:rPr>
+                <w:color w:val="auto"/>
+              </w:rPr>
+              <w:t>6. The system check for valid credentials</w:t>
+            </w:r>
+          </w:p>
+          <w:p>
+            <w:pPr>
+              <w:pStyle w:val="ListNumber"/>
+              <w:tabs>
+                <w:tab w:val="left" w:pos="720"/>
+              </w:tabs>
+              <w:jc w:val="both"/>
+              <w:rPr>
+                <w:color w:val="auto"/>
+              </w:rPr>
+            </w:pPr>
+            <w:r>
+              <w:rPr>
+                <w:color w:val="auto"/>
+              </w:rPr>
+              <w:t xml:space="preserve">7. The system redirect user to the appropriate home page. </w:t>
+            </w:r>
+          </w:p>
+          <w:p>
+            <w:pPr>
+              <w:pStyle w:val="ListNumber"/>
+              <w:tabs>
+                <w:tab w:val="left" w:pos="720"/>
+              </w:tabs>
+              <w:ind w:left="0" w:firstLine="0"/>
+              <w:jc w:val="both"/>
+              <w:rPr>
+                <w:color w:val="auto"/>
+              </w:rPr>
+            </w:pPr>
+          </w:p>
+        </w:tc>
+      </w:tr>
+      <w:tr>
+        <w:trPr>
+          <w:trHeight w:val="1684"/>
+        </w:trPr>
+        <w:tc>
+          <w:tcPr>
+            <w:tcW w:w="2223" w:type="dxa"/>
+            <w:tcBorders>
+              <w:top w:val="single" w:sz="4" w:space="0" w:color="auto"/>
+              <w:left w:val="single" w:sz="4" w:space="0" w:color="auto"/>
+              <w:bottom w:val="single" w:sz="4" w:space="0" w:color="auto"/>
+              <w:right w:val="single" w:sz="4" w:space="0" w:color="auto"/>
+            </w:tcBorders>
+            <w:hideMark/>
+          </w:tcPr>
+          <w:p>
+            <w:pPr>
+              <w:pStyle w:val="CellBody"/>
+              <w:rPr>
+                <w:color w:val="auto"/>
+              </w:rPr>
+            </w:pPr>
+            <w:r>
+              <w:rPr>
+                <w:color w:val="auto"/>
+              </w:rPr>
+              <w:t>Alternative flows</w:t>
+            </w:r>
+          </w:p>
+        </w:tc>
+        <w:tc>
+          <w:tcPr>
+            <w:tcW w:w="5234" w:type="dxa"/>
+            <w:tcBorders>
+              <w:top w:val="single" w:sz="4" w:space="0" w:color="auto"/>
+              <w:left w:val="single" w:sz="4" w:space="0" w:color="auto"/>
+              <w:bottom w:val="single" w:sz="4" w:space="0" w:color="auto"/>
+              <w:right w:val="single" w:sz="4" w:space="0" w:color="auto"/>
+            </w:tcBorders>
+            <w:hideMark/>
+          </w:tcPr>
+          <w:p>
+            <w:pPr>
+              <w:pStyle w:val="ListNumber"/>
+              <w:tabs>
+                <w:tab w:val="left" w:pos="720"/>
+              </w:tabs>
+              <w:jc w:val="both"/>
+              <w:rPr>
+                <w:color w:val="auto"/>
+              </w:rPr>
+            </w:pPr>
+            <w:r>
+              <w:rPr>
+                <w:color w:val="auto"/>
+              </w:rPr>
+              <w:t xml:space="preserve">1. The user open login page  </w:t>
+            </w:r>
+          </w:p>
+          <w:p>
+            <w:pPr>
+              <w:pStyle w:val="ListNumber"/>
+              <w:tabs>
+                <w:tab w:val="left" w:pos="720"/>
+              </w:tabs>
+              <w:jc w:val="both"/>
+              <w:rPr>
+                <w:color w:val="auto"/>
+              </w:rPr>
+            </w:pPr>
+            <w:r>
+              <w:rPr>
+                <w:color w:val="auto"/>
+              </w:rPr>
+              <w:t>2. The system display login page</w:t>
+            </w:r>
+          </w:p>
+          <w:p>
+            <w:pPr>
+              <w:pStyle w:val="ListNumber"/>
+              <w:tabs>
+                <w:tab w:val="left" w:pos="720"/>
+              </w:tabs>
+              <w:jc w:val="both"/>
+              <w:rPr>
+                <w:color w:val="auto"/>
+              </w:rPr>
+            </w:pPr>
+            <w:r>
+              <w:rPr>
+                <w:color w:val="auto"/>
+              </w:rPr>
+              <w:t>3. The user enter email</w:t>
+            </w:r>
+          </w:p>
+          <w:p>
+            <w:pPr>
+              <w:pStyle w:val="ListNumber"/>
+              <w:tabs>
+                <w:tab w:val="left" w:pos="720"/>
+              </w:tabs>
+              <w:jc w:val="both"/>
+              <w:rPr>
+                <w:color w:val="auto"/>
+              </w:rPr>
+            </w:pPr>
+            <w:r>
+              <w:rPr>
+                <w:color w:val="auto"/>
+              </w:rPr>
+              <w:t>4. The user enter password</w:t>
+            </w:r>
+          </w:p>
+          <w:p>
+            <w:pPr>
+              <w:pStyle w:val="ListNumber"/>
+              <w:tabs>
+                <w:tab w:val="left" w:pos="720"/>
+              </w:tabs>
+              <w:jc w:val="both"/>
+              <w:rPr>
+                <w:color w:val="auto"/>
+              </w:rPr>
+            </w:pPr>
+            <w:r>
+              <w:rPr>
+                <w:color w:val="auto"/>
+              </w:rPr>
+              <w:t>5. The user click login button</w:t>
+            </w:r>
+          </w:p>
+          <w:p>
+            <w:pPr>
+              <w:pStyle w:val="ListNumber"/>
+              <w:tabs>
+                <w:tab w:val="left" w:pos="720"/>
+              </w:tabs>
+              <w:jc w:val="both"/>
+              <w:rPr>
+                <w:color w:val="auto"/>
+              </w:rPr>
+            </w:pPr>
+            <w:r>
+              <w:rPr>
+                <w:color w:val="auto"/>
+              </w:rPr>
+              <w:t>6. The system check for valid credentials and check fails</w:t>
+            </w:r>
+          </w:p>
+          <w:p>
+            <w:pPr>
+              <w:pStyle w:val="ListNumber"/>
+              <w:tabs>
+                <w:tab w:val="left" w:pos="720"/>
+              </w:tabs>
+              <w:jc w:val="both"/>
+              <w:rPr>
+                <w:color w:val="auto"/>
+              </w:rPr>
+            </w:pPr>
+            <w:r>
+              <w:rPr>
+                <w:color w:val="auto"/>
+              </w:rPr>
+              <w:t xml:space="preserve">7. The system display error message indicating invalid log and allows the user to log again. </w:t>
+            </w:r>
+          </w:p>
+          <w:p>
+            <w:pPr>
+              <w:pStyle w:val="ListNumber"/>
+              <w:tabs>
+                <w:tab w:val="clear" w:pos="360"/>
+                <w:tab w:val="left" w:pos="720"/>
+              </w:tabs>
+              <w:ind w:left="0" w:firstLine="0"/>
+              <w:rPr>
+                <w:color w:val="auto"/>
+              </w:rPr>
+            </w:pPr>
+          </w:p>
+        </w:tc>
+      </w:tr>
+      <w:tr>
+        <w:trPr>
+          <w:trHeight w:val="538"/>
+        </w:trPr>
+        <w:tc>
+          <w:tcPr>
+            <w:tcW w:w="2223" w:type="dxa"/>
+            <w:tcBorders>
+              <w:top w:val="single" w:sz="4" w:space="0" w:color="auto"/>
+              <w:left w:val="single" w:sz="4" w:space="0" w:color="auto"/>
+              <w:bottom w:val="single" w:sz="4" w:space="0" w:color="auto"/>
+              <w:right w:val="single" w:sz="4" w:space="0" w:color="auto"/>
+            </w:tcBorders>
+          </w:tcPr>
+          <w:p>
+            <w:pPr>
+              <w:pStyle w:val="CellBody"/>
+              <w:rPr>
+                <w:color w:val="auto"/>
+              </w:rPr>
+            </w:pPr>
+            <w:r>
+              <w:rPr>
+                <w:color w:val="auto"/>
+              </w:rPr>
+              <w:t>Post conditions</w:t>
+            </w:r>
+          </w:p>
+        </w:tc>
+        <w:tc>
+          <w:tcPr>
+            <w:tcW w:w="5234" w:type="dxa"/>
+            <w:tcBorders>
+              <w:top w:val="single" w:sz="4" w:space="0" w:color="auto"/>
+              <w:left w:val="single" w:sz="4" w:space="0" w:color="auto"/>
+              <w:bottom w:val="single" w:sz="4" w:space="0" w:color="auto"/>
+              <w:right w:val="single" w:sz="4" w:space="0" w:color="auto"/>
+            </w:tcBorders>
+          </w:tcPr>
+          <w:p>
+            <w:pPr>
+              <w:pStyle w:val="ListNumber"/>
+              <w:tabs>
+                <w:tab w:val="left" w:pos="720"/>
+              </w:tabs>
+              <w:jc w:val="both"/>
+              <w:rPr>
+                <w:color w:val="auto"/>
+              </w:rPr>
+            </w:pPr>
+            <w:r>
+              <w:rPr>
+                <w:color w:val="auto"/>
+              </w:rPr>
+              <w:t>1. The admin is logged in to the private part of the system</w:t>
+            </w:r>
+          </w:p>
+          <w:p>
+            <w:pPr>
+              <w:pStyle w:val="ListNumber"/>
+              <w:tabs>
+                <w:tab w:val="left" w:pos="720"/>
+              </w:tabs>
+              <w:jc w:val="both"/>
+              <w:rPr>
+                <w:color w:val="auto"/>
+              </w:rPr>
+            </w:pPr>
+            <w:r>
+              <w:rPr>
+                <w:color w:val="auto"/>
+              </w:rPr>
+              <w:t>2. The user has access to the functions of private part of the system</w:t>
+            </w:r>
+          </w:p>
+          <w:p>
+            <w:pPr>
+              <w:pStyle w:val="CellBody"/>
+              <w:rPr>
+                <w:color w:val="auto"/>
+              </w:rPr>
+            </w:pPr>
+          </w:p>
+        </w:tc>
+      </w:tr>
+    </w:tbl>
+    <w:p/>
+    <w:p>
+      <w:pPr>
+        <w:rPr>
+          <w:rFonts w:ascii="Times New Roman" w:hAnsi="Times New Roman"/>
+          <w:b/>
+          <w:sz w:val="24"/>
+          <w:szCs w:val="24"/>
+        </w:rPr>
+      </w:pPr>
+      <w:r>
+        <w:rPr>
+          <w:rFonts w:ascii="Times New Roman" w:hAnsi="Times New Roman"/>
+          <w:b/>
+          <w:sz w:val="24"/>
+          <w:szCs w:val="24"/>
+        </w:rPr>
+        <w:t>Use case: Logout of private part of the system</w:t>
+      </w:r>
+    </w:p>
+    <w:tbl>
+      <w:tblPr>
+        <w:tblStyle w:val="TableGrid"/>
+        <w:tblW w:w="0" w:type="auto"/>
+        <w:tblInd w:w="-5" w:type="dxa"/>
+        <w:tblLayout w:type="fixed"/>
+        <w:tblLook w:val="01E0" w:firstRow="1" w:lastRow="1" w:firstColumn="1" w:lastColumn="1" w:noHBand="0" w:noVBand="0"/>
+      </w:tblPr>
+      <w:tblGrid>
+        <w:gridCol w:w="2223"/>
+        <w:gridCol w:w="5234"/>
+      </w:tblGrid>
+      <w:tr>
+        <w:trPr>
+          <w:trHeight w:val="313"/>
+          <w:tblHeader/>
+        </w:trPr>
+        <w:tc>
+          <w:tcPr>
+            <w:tcW w:w="2223" w:type="dxa"/>
+            <w:tcBorders>
+              <w:top w:val="single" w:sz="4" w:space="0" w:color="auto"/>
+              <w:left w:val="single" w:sz="4" w:space="0" w:color="auto"/>
+              <w:bottom w:val="single" w:sz="4" w:space="0" w:color="auto"/>
+              <w:right w:val="single" w:sz="4" w:space="0" w:color="auto"/>
+            </w:tcBorders>
+            <w:hideMark/>
+          </w:tcPr>
+          <w:p>
+            <w:pPr>
+              <w:pStyle w:val="CellHeading"/>
+              <w:rPr>
+                <w:color w:val="auto"/>
+              </w:rPr>
+            </w:pPr>
+            <w:r>
+              <w:rPr>
+                <w:color w:val="auto"/>
+              </w:rPr>
+              <w:t>Name</w:t>
+            </w:r>
+          </w:p>
+        </w:tc>
+        <w:tc>
+          <w:tcPr>
+            <w:tcW w:w="5234" w:type="dxa"/>
+            <w:tcBorders>
+              <w:top w:val="single" w:sz="4" w:space="0" w:color="auto"/>
+              <w:left w:val="single" w:sz="4" w:space="0" w:color="auto"/>
+              <w:bottom w:val="single" w:sz="4" w:space="0" w:color="auto"/>
+              <w:right w:val="single" w:sz="4" w:space="0" w:color="auto"/>
+            </w:tcBorders>
+            <w:hideMark/>
+          </w:tcPr>
+          <w:p>
+            <w:pPr>
+              <w:pStyle w:val="CellHeading"/>
+              <w:rPr>
+                <w:color w:val="auto"/>
+              </w:rPr>
+            </w:pPr>
+            <w:r>
+              <w:rPr>
+                <w:color w:val="auto"/>
+              </w:rPr>
+              <w:t>Logout of private part of the system</w:t>
+            </w:r>
+          </w:p>
+        </w:tc>
+      </w:tr>
+      <w:tr>
+        <w:trPr>
+          <w:trHeight w:val="584"/>
+        </w:trPr>
+        <w:tc>
+          <w:tcPr>
+            <w:tcW w:w="2223" w:type="dxa"/>
+            <w:tcBorders>
+              <w:top w:val="single" w:sz="4" w:space="0" w:color="auto"/>
+              <w:left w:val="single" w:sz="4" w:space="0" w:color="auto"/>
+              <w:bottom w:val="single" w:sz="4" w:space="0" w:color="auto"/>
+              <w:right w:val="single" w:sz="4" w:space="0" w:color="auto"/>
+            </w:tcBorders>
+            <w:hideMark/>
+          </w:tcPr>
+          <w:p>
+            <w:pPr>
+              <w:pStyle w:val="CellBody"/>
+              <w:rPr>
+                <w:color w:val="auto"/>
+              </w:rPr>
+            </w:pPr>
+            <w:r>
+              <w:rPr>
+                <w:color w:val="auto"/>
+              </w:rPr>
+              <w:t>Summary</w:t>
+            </w:r>
+          </w:p>
+        </w:tc>
+        <w:tc>
+          <w:tcPr>
+            <w:tcW w:w="5234" w:type="dxa"/>
+            <w:tcBorders>
+              <w:top w:val="single" w:sz="4" w:space="0" w:color="auto"/>
+              <w:left w:val="single" w:sz="4" w:space="0" w:color="auto"/>
+              <w:bottom w:val="single" w:sz="4" w:space="0" w:color="auto"/>
+              <w:right w:val="single" w:sz="4" w:space="0" w:color="auto"/>
+            </w:tcBorders>
+            <w:hideMark/>
+          </w:tcPr>
+          <w:p>
+            <w:pPr>
+              <w:pStyle w:val="CellBody"/>
+              <w:rPr>
+                <w:color w:val="auto"/>
+              </w:rPr>
+            </w:pPr>
+            <w:r>
+              <w:rPr>
+                <w:color w:val="auto"/>
+              </w:rPr>
+              <w:t>This use c</w:t>
+            </w:r>
+            <w:r>
+              <w:rPr>
+                <w:color w:val="auto"/>
+              </w:rPr>
+              <w:t>ase describes how an actor can logout of private part of the system</w:t>
+            </w:r>
+          </w:p>
+        </w:tc>
+      </w:tr>
+      <w:tr>
+        <w:trPr>
+          <w:trHeight w:val="548"/>
+        </w:trPr>
+        <w:tc>
+          <w:tcPr>
+            <w:tcW w:w="2223" w:type="dxa"/>
+            <w:tcBorders>
+              <w:top w:val="single" w:sz="4" w:space="0" w:color="auto"/>
+              <w:left w:val="single" w:sz="4" w:space="0" w:color="auto"/>
+              <w:bottom w:val="single" w:sz="4" w:space="0" w:color="auto"/>
+              <w:right w:val="single" w:sz="4" w:space="0" w:color="auto"/>
+            </w:tcBorders>
+            <w:hideMark/>
+          </w:tcPr>
+          <w:p>
+            <w:pPr>
+              <w:pStyle w:val="CellBody"/>
+              <w:rPr>
+                <w:color w:val="auto"/>
+              </w:rPr>
+            </w:pPr>
+            <w:r>
+              <w:rPr>
+                <w:color w:val="auto"/>
+              </w:rPr>
+              <w:t>Goal</w:t>
+            </w:r>
+          </w:p>
+        </w:tc>
+        <w:tc>
+          <w:tcPr>
+            <w:tcW w:w="5234" w:type="dxa"/>
+            <w:tcBorders>
+              <w:top w:val="single" w:sz="4" w:space="0" w:color="auto"/>
+              <w:left w:val="single" w:sz="4" w:space="0" w:color="auto"/>
+              <w:bottom w:val="single" w:sz="4" w:space="0" w:color="auto"/>
+              <w:right w:val="single" w:sz="4" w:space="0" w:color="auto"/>
+            </w:tcBorders>
+            <w:hideMark/>
+          </w:tcPr>
+          <w:p>
+            <w:pPr>
+              <w:pStyle w:val="CellBody"/>
+              <w:rPr>
+                <w:color w:val="auto"/>
+              </w:rPr>
+            </w:pPr>
+            <w:r>
+              <w:rPr>
+                <w:color w:val="auto"/>
+              </w:rPr>
+              <w:t xml:space="preserve">The </w:t>
+            </w:r>
+            <w:r>
+              <w:rPr>
+                <w:color w:val="auto"/>
+              </w:rPr>
+              <w:t>admin</w:t>
+            </w:r>
+            <w:r>
+              <w:rPr>
+                <w:color w:val="auto"/>
+              </w:rPr>
+              <w:t xml:space="preserve"> </w:t>
+            </w:r>
+            <w:r>
+              <w:rPr>
+                <w:color w:val="auto"/>
+              </w:rPr>
+              <w:t>w</w:t>
+            </w:r>
+            <w:r>
+              <w:rPr>
+                <w:color w:val="auto"/>
+              </w:rPr>
+              <w:t xml:space="preserve">ants </w:t>
+            </w:r>
+            <w:r>
+              <w:rPr>
+                <w:color w:val="auto"/>
+              </w:rPr>
+              <w:t>to logout of his/her profile on system</w:t>
+            </w:r>
+          </w:p>
+        </w:tc>
+      </w:tr>
+      <w:tr>
+        <w:trPr>
+          <w:trHeight w:val="313"/>
+        </w:trPr>
+        <w:tc>
+          <w:tcPr>
+            <w:tcW w:w="2223" w:type="dxa"/>
+            <w:tcBorders>
+              <w:top w:val="single" w:sz="4" w:space="0" w:color="auto"/>
+              <w:left w:val="single" w:sz="4" w:space="0" w:color="auto"/>
+              <w:bottom w:val="single" w:sz="4" w:space="0" w:color="auto"/>
+              <w:right w:val="single" w:sz="4" w:space="0" w:color="auto"/>
+            </w:tcBorders>
+            <w:hideMark/>
+          </w:tcPr>
+          <w:p>
+            <w:pPr>
+              <w:pStyle w:val="CellBody"/>
+              <w:rPr>
+                <w:color w:val="auto"/>
+              </w:rPr>
+            </w:pPr>
+            <w:r>
+              <w:rPr>
+                <w:color w:val="auto"/>
+              </w:rPr>
+              <w:t>Actor</w:t>
+            </w:r>
+          </w:p>
+        </w:tc>
+        <w:tc>
+          <w:tcPr>
+            <w:tcW w:w="5234" w:type="dxa"/>
+            <w:tcBorders>
+              <w:top w:val="single" w:sz="4" w:space="0" w:color="auto"/>
+              <w:left w:val="single" w:sz="4" w:space="0" w:color="auto"/>
+              <w:bottom w:val="single" w:sz="4" w:space="0" w:color="auto"/>
+              <w:right w:val="single" w:sz="4" w:space="0" w:color="auto"/>
+            </w:tcBorders>
+            <w:hideMark/>
+          </w:tcPr>
+          <w:p>
+            <w:pPr>
+              <w:pStyle w:val="CellBody"/>
+              <w:rPr>
+                <w:color w:val="auto"/>
+              </w:rPr>
+            </w:pPr>
+            <w:r>
+              <w:rPr>
+                <w:color w:val="auto"/>
+              </w:rPr>
+              <w:t>Admin</w:t>
+            </w:r>
+          </w:p>
+        </w:tc>
+      </w:tr>
+      <w:tr>
+        <w:trPr>
+          <w:trHeight w:val="313"/>
+        </w:trPr>
+        <w:tc>
+          <w:tcPr>
+            <w:tcW w:w="2223" w:type="dxa"/>
+            <w:tcBorders>
+              <w:top w:val="single" w:sz="4" w:space="0" w:color="auto"/>
+              <w:left w:val="single" w:sz="4" w:space="0" w:color="auto"/>
+              <w:bottom w:val="single" w:sz="4" w:space="0" w:color="auto"/>
+              <w:right w:val="single" w:sz="4" w:space="0" w:color="auto"/>
+            </w:tcBorders>
+            <w:hideMark/>
+          </w:tcPr>
+          <w:p>
+            <w:pPr>
+              <w:pStyle w:val="CellBody"/>
+              <w:rPr>
+                <w:color w:val="auto"/>
+              </w:rPr>
+            </w:pPr>
+            <w:r>
+              <w:rPr>
+                <w:color w:val="auto"/>
+              </w:rPr>
+              <w:t>Preconditions</w:t>
+            </w:r>
+          </w:p>
+        </w:tc>
+        <w:tc>
+          <w:tcPr>
+            <w:tcW w:w="5234" w:type="dxa"/>
+            <w:tcBorders>
+              <w:top w:val="single" w:sz="4" w:space="0" w:color="auto"/>
+              <w:left w:val="single" w:sz="4" w:space="0" w:color="auto"/>
+              <w:bottom w:val="single" w:sz="4" w:space="0" w:color="auto"/>
+              <w:right w:val="single" w:sz="4" w:space="0" w:color="auto"/>
+            </w:tcBorders>
+            <w:hideMark/>
+          </w:tcPr>
+          <w:p>
+            <w:pPr>
+              <w:pStyle w:val="CellBody"/>
+              <w:rPr>
+                <w:color w:val="auto"/>
+              </w:rPr>
+            </w:pPr>
+            <w:r>
+              <w:rPr>
+                <w:color w:val="auto"/>
+              </w:rPr>
+              <w:t>1. The actor is logged in</w:t>
+            </w:r>
+          </w:p>
+          <w:p>
+            <w:pPr>
+              <w:pStyle w:val="CellBody"/>
+              <w:rPr>
+                <w:color w:val="auto"/>
+              </w:rPr>
+            </w:pPr>
+            <w:r>
+              <w:rPr>
+                <w:color w:val="auto"/>
+              </w:rPr>
+              <w:t>2. The actor no longer wants to be logged in</w:t>
+            </w:r>
+          </w:p>
+        </w:tc>
+      </w:tr>
+      <w:tr>
+        <w:trPr>
+          <w:trHeight w:val="1160"/>
+        </w:trPr>
+        <w:tc>
+          <w:tcPr>
+            <w:tcW w:w="2223" w:type="dxa"/>
+            <w:tcBorders>
+              <w:top w:val="single" w:sz="4" w:space="0" w:color="auto"/>
+              <w:left w:val="single" w:sz="4" w:space="0" w:color="auto"/>
+              <w:bottom w:val="single" w:sz="4" w:space="0" w:color="auto"/>
+              <w:right w:val="single" w:sz="4" w:space="0" w:color="auto"/>
+            </w:tcBorders>
+          </w:tcPr>
+          <w:p>
+            <w:pPr>
+              <w:jc w:val="both"/>
+              <w:rPr>
+                <w:b/>
+              </w:rPr>
+            </w:pPr>
+            <w:r>
+              <w:lastRenderedPageBreak/>
+              <w:t>Basic Flow</w:t>
+            </w:r>
+          </w:p>
+          <w:p>
+            <w:pPr>
+              <w:pStyle w:val="CellBody"/>
+              <w:rPr>
+                <w:color w:val="auto"/>
+              </w:rPr>
+            </w:pPr>
+          </w:p>
+        </w:tc>
+        <w:tc>
+          <w:tcPr>
+            <w:tcW w:w="5234" w:type="dxa"/>
+            <w:tcBorders>
+              <w:top w:val="single" w:sz="4" w:space="0" w:color="auto"/>
+              <w:left w:val="single" w:sz="4" w:space="0" w:color="auto"/>
+              <w:bottom w:val="single" w:sz="4" w:space="0" w:color="auto"/>
+              <w:right w:val="single" w:sz="4" w:space="0" w:color="auto"/>
+            </w:tcBorders>
+            <w:hideMark/>
+          </w:tcPr>
+          <w:p>
+            <w:pPr>
+              <w:pStyle w:val="ListNumber"/>
+              <w:tabs>
+                <w:tab w:val="left" w:pos="720"/>
+              </w:tabs>
+              <w:jc w:val="both"/>
+              <w:rPr>
+                <w:color w:val="auto"/>
+              </w:rPr>
+            </w:pPr>
+            <w:r>
+              <w:rPr>
+                <w:color w:val="auto"/>
+              </w:rPr>
+              <w:t>1. The admin is done with using the system</w:t>
+            </w:r>
+          </w:p>
+          <w:p>
+            <w:pPr>
+              <w:pStyle w:val="ListNumber"/>
+              <w:tabs>
+                <w:tab w:val="left" w:pos="720"/>
+              </w:tabs>
+              <w:jc w:val="both"/>
+              <w:rPr>
+                <w:color w:val="auto"/>
+              </w:rPr>
+            </w:pPr>
+            <w:r>
+              <w:rPr>
+                <w:color w:val="auto"/>
+              </w:rPr>
+              <w:t xml:space="preserve">2. </w:t>
+            </w:r>
+            <w:r>
+              <w:rPr>
+                <w:color w:val="auto"/>
+              </w:rPr>
+              <w:t xml:space="preserve">The </w:t>
+            </w:r>
+            <w:r>
+              <w:rPr>
+                <w:color w:val="auto"/>
+              </w:rPr>
+              <w:t xml:space="preserve">click on logout link </w:t>
+            </w:r>
+          </w:p>
+          <w:p>
+            <w:pPr>
+              <w:pStyle w:val="ListNumber"/>
+              <w:tabs>
+                <w:tab w:val="left" w:pos="720"/>
+              </w:tabs>
+              <w:jc w:val="both"/>
+              <w:rPr>
+                <w:color w:val="auto"/>
+              </w:rPr>
+            </w:pPr>
+            <w:r>
+              <w:rPr>
+                <w:color w:val="auto"/>
+              </w:rPr>
+              <w:t>3. The system display successful logout message</w:t>
+            </w:r>
+          </w:p>
+          <w:p>
+            <w:pPr>
+              <w:pStyle w:val="ListNumber"/>
+              <w:tabs>
+                <w:tab w:val="left" w:pos="720"/>
+              </w:tabs>
+              <w:ind w:left="0" w:firstLine="0"/>
+              <w:jc w:val="both"/>
+              <w:rPr>
+                <w:color w:val="auto"/>
+              </w:rPr>
+            </w:pPr>
+          </w:p>
+        </w:tc>
+      </w:tr>
+      <w:tr>
+        <w:trPr>
+          <w:trHeight w:val="368"/>
+        </w:trPr>
+        <w:tc>
+          <w:tcPr>
+            <w:tcW w:w="2223" w:type="dxa"/>
+            <w:tcBorders>
+              <w:top w:val="single" w:sz="4" w:space="0" w:color="auto"/>
+              <w:left w:val="single" w:sz="4" w:space="0" w:color="auto"/>
+              <w:bottom w:val="single" w:sz="4" w:space="0" w:color="auto"/>
+              <w:right w:val="single" w:sz="4" w:space="0" w:color="auto"/>
+            </w:tcBorders>
+            <w:hideMark/>
+          </w:tcPr>
+          <w:p>
+            <w:pPr>
+              <w:pStyle w:val="CellBody"/>
+              <w:rPr>
+                <w:color w:val="auto"/>
+              </w:rPr>
+            </w:pPr>
+            <w:r>
+              <w:rPr>
+                <w:color w:val="auto"/>
+              </w:rPr>
+              <w:t>Alternative flows</w:t>
+            </w:r>
+          </w:p>
+        </w:tc>
+        <w:tc>
+          <w:tcPr>
+            <w:tcW w:w="5234" w:type="dxa"/>
+            <w:tcBorders>
+              <w:top w:val="single" w:sz="4" w:space="0" w:color="auto"/>
+              <w:left w:val="single" w:sz="4" w:space="0" w:color="auto"/>
+              <w:bottom w:val="single" w:sz="4" w:space="0" w:color="auto"/>
+              <w:right w:val="single" w:sz="4" w:space="0" w:color="auto"/>
+            </w:tcBorders>
+            <w:hideMark/>
+          </w:tcPr>
+          <w:p>
+            <w:pPr>
+              <w:pStyle w:val="ListNumber"/>
+              <w:tabs>
+                <w:tab w:val="clear" w:pos="360"/>
+                <w:tab w:val="left" w:pos="720"/>
+              </w:tabs>
+              <w:rPr>
+                <w:color w:val="auto"/>
+              </w:rPr>
+            </w:pPr>
+            <w:r>
+              <w:rPr>
+                <w:color w:val="auto"/>
+              </w:rPr>
+              <w:t>N/A</w:t>
+            </w:r>
+          </w:p>
+        </w:tc>
+      </w:tr>
+      <w:tr>
+        <w:trPr>
+          <w:trHeight w:val="538"/>
+        </w:trPr>
+        <w:tc>
+          <w:tcPr>
+            <w:tcW w:w="2223" w:type="dxa"/>
+            <w:tcBorders>
+              <w:top w:val="single" w:sz="4" w:space="0" w:color="auto"/>
+              <w:left w:val="single" w:sz="4" w:space="0" w:color="auto"/>
+              <w:bottom w:val="single" w:sz="4" w:space="0" w:color="auto"/>
+              <w:right w:val="single" w:sz="4" w:space="0" w:color="auto"/>
+            </w:tcBorders>
+          </w:tcPr>
+          <w:p>
+            <w:pPr>
+              <w:pStyle w:val="CellBody"/>
+              <w:rPr>
+                <w:color w:val="auto"/>
+              </w:rPr>
+            </w:pPr>
+            <w:r>
+              <w:rPr>
+                <w:color w:val="auto"/>
+              </w:rPr>
+              <w:t>Post conditions</w:t>
+            </w:r>
+          </w:p>
+        </w:tc>
+        <w:tc>
+          <w:tcPr>
+            <w:tcW w:w="5234" w:type="dxa"/>
+            <w:tcBorders>
+              <w:top w:val="single" w:sz="4" w:space="0" w:color="auto"/>
+              <w:left w:val="single" w:sz="4" w:space="0" w:color="auto"/>
+              <w:bottom w:val="single" w:sz="4" w:space="0" w:color="auto"/>
+              <w:right w:val="single" w:sz="4" w:space="0" w:color="auto"/>
+            </w:tcBorders>
+          </w:tcPr>
+          <w:p>
+            <w:pPr>
+              <w:pStyle w:val="CellBody"/>
+              <w:rPr>
+                <w:color w:val="auto"/>
+              </w:rPr>
+            </w:pPr>
+            <w:r>
+              <w:rPr>
+                <w:color w:val="auto"/>
+              </w:rPr>
+              <w:t>The admin successfully logout of the system</w:t>
+            </w:r>
+          </w:p>
+        </w:tc>
+      </w:tr>
+    </w:tbl>
+    <w:p/>
+    <w:p>
+      <w:pPr>
         <w:pStyle w:val="ListParagraph"/>
         <w:widowControl w:val="0"/>
         <w:overflowPunct w:val="0"/>
@@ -4525,6 +7562,24 @@
           <w:szCs w:val="24"/>
         </w:rPr>
       </w:pPr>
+    </w:p>
+    <w:p>
+      <w:pPr>
+        <w:pStyle w:val="ListParagraph"/>
+        <w:widowControl w:val="0"/>
+        <w:overflowPunct w:val="0"/>
+        <w:autoSpaceDE w:val="0"/>
+        <w:autoSpaceDN w:val="0"/>
+        <w:adjustRightInd w:val="0"/>
+        <w:spacing w:after="0" w:line="454" w:lineRule="auto"/>
+        <w:ind w:left="851"/>
+        <w:jc w:val="both"/>
+        <w:rPr>
+          <w:rFonts w:ascii="Times New Roman" w:hAnsi="Times New Roman"/>
+          <w:sz w:val="24"/>
+          <w:szCs w:val="24"/>
+        </w:rPr>
+      </w:pPr>
       <w:r>
         <w:rPr>
           <w:rFonts w:ascii="Times New Roman" w:hAnsi="Times New Roman"/>
@@ -4539,15 +7594,7 @@
           <w:sz w:val="24"/>
           <w:szCs w:val="24"/>
         </w:rPr>
-        <w:t>3</w:t>
-      </w:r>
-      <w:r>
-        <w:rPr>
-          <w:rFonts w:ascii="Times New Roman" w:hAnsi="Times New Roman"/>
-          <w:sz w:val="24"/>
-          <w:szCs w:val="24"/>
-        </w:rPr>
-        <w:t>.2</w:t>
+        <w:t>3.2</w:t>
       </w:r>
       <w:r>
         <w:rPr>
@@ -4710,7 +7757,6 @@
           <w:sz w:val="24"/>
           <w:szCs w:val="24"/>
         </w:rPr>
-        <w:lastRenderedPageBreak/>
         <w:t>4.1.1 Login Page</w:t>
       </w:r>
     </w:p>
@@ -4737,7 +7783,6 @@
           <w:noProof/>
           <w:sz w:val="24"/>
           <w:szCs w:val="24"/>
-          <w:lang w:val="bg-BG" w:eastAsia="bg-BG"/>
         </w:rPr>
         <w:drawing>
           <wp:inline distT="0" distB="0" distL="0" distR="0" wp14:anchorId="636F5EC7" wp14:editId="4293ED85">
@@ -4757,7 +7802,7 @@
                     </pic:cNvPicPr>
                   </pic:nvPicPr>
                   <pic:blipFill>
-                    <a:blip r:embed="rId10">
+                    <a:blip r:embed="rId12">
                       <a:extLst>
                         <a:ext uri="{28A0092B-C50C-407E-A947-70E740481C1C}">
                           <a14:useLocalDpi xmlns:a14="http://schemas.microsoft.com/office/drawing/2010/main" val="0"/>
@@ -4811,39 +7856,7 @@
           <w:sz w:val="24"/>
           <w:szCs w:val="24"/>
         </w:rPr>
-        <w:t>4.1.</w:t>
-      </w:r>
-      <w:r>
-        <w:rPr>
-          <w:rFonts w:ascii="Times New Roman" w:hAnsi="Times New Roman"/>
-          <w:sz w:val="24"/>
-          <w:szCs w:val="24"/>
-        </w:rPr>
-        <w:t>2</w:t>
-      </w:r>
-      <w:r>
-        <w:rPr>
-          <w:rFonts w:ascii="Times New Roman" w:hAnsi="Times New Roman"/>
-          <w:sz w:val="24"/>
-          <w:szCs w:val="24"/>
-        </w:rPr>
-        <w:t xml:space="preserve"> </w:t>
-      </w:r>
-      <w:r>
-        <w:rPr>
-          <w:rFonts w:ascii="Times New Roman" w:hAnsi="Times New Roman"/>
-          <w:sz w:val="24"/>
-          <w:szCs w:val="24"/>
-        </w:rPr>
-        <w:t>Registration</w:t>
-      </w:r>
-      <w:r>
-        <w:rPr>
-          <w:rFonts w:ascii="Times New Roman" w:hAnsi="Times New Roman"/>
-          <w:sz w:val="24"/>
-          <w:szCs w:val="24"/>
-        </w:rPr>
-        <w:t xml:space="preserve"> Page</w:t>
+        <w:t>4.1.2 Registration Page</w:t>
       </w:r>
     </w:p>
     <w:p>
@@ -4867,8 +7880,8 @@
           <w:noProof/>
           <w:sz w:val="24"/>
           <w:szCs w:val="24"/>
-          <w:lang w:val="bg-BG" w:eastAsia="bg-BG"/>
-        </w:rPr>
+        </w:rPr>
+        <w:lastRenderedPageBreak/>
         <w:drawing>
           <wp:inline distT="0" distB="0" distL="0" distR="0" wp14:anchorId="400BD4CB" wp14:editId="20EF428B">
             <wp:extent cx="5934075" cy="2895600"/>
@@ -4887,7 +7900,7 @@
                     </pic:cNvPicPr>
                   </pic:nvPicPr>
                   <pic:blipFill>
-                    <a:blip r:embed="rId11">
+                    <a:blip r:embed="rId13">
                       <a:extLst>
                         <a:ext uri="{28A0092B-C50C-407E-A947-70E740481C1C}">
                           <a14:useLocalDpi xmlns:a14="http://schemas.microsoft.com/office/drawing/2010/main" val="0"/>
@@ -4958,31 +7971,7 @@
           <w:sz w:val="24"/>
           <w:szCs w:val="24"/>
         </w:rPr>
-        <w:t>4.1.</w:t>
-      </w:r>
-      <w:r>
-        <w:rPr>
-          <w:rFonts w:ascii="Times New Roman" w:hAnsi="Times New Roman"/>
-          <w:sz w:val="24"/>
-          <w:szCs w:val="24"/>
-        </w:rPr>
-        <w:t>3</w:t>
-      </w:r>
-      <w:r>
-        <w:rPr>
-          <w:rFonts w:ascii="Times New Roman" w:hAnsi="Times New Roman"/>
-          <w:sz w:val="24"/>
-          <w:szCs w:val="24"/>
-        </w:rPr>
-        <w:t xml:space="preserve"> </w:t>
-      </w:r>
-      <w:r>
-        <w:rPr>
-          <w:rFonts w:ascii="Times New Roman" w:hAnsi="Times New Roman"/>
-          <w:sz w:val="24"/>
-          <w:szCs w:val="24"/>
-        </w:rPr>
-        <w:t>Cart</w:t>
+        <w:t>4.1.3 Cart</w:t>
       </w:r>
     </w:p>
     <w:p>
@@ -5010,9 +7999,7 @@
           <w:noProof/>
           <w:sz w:val="24"/>
           <w:szCs w:val="24"/>
-          <w:lang w:val="bg-BG" w:eastAsia="bg-BG"/>
-        </w:rPr>
-        <w:lastRenderedPageBreak/>
+        </w:rPr>
         <w:drawing>
           <wp:inline distT="0" distB="0" distL="0" distR="0" wp14:anchorId="15D89D53" wp14:editId="32182FED">
             <wp:extent cx="5934075" cy="2895600"/>
@@ -5031,7 +8018,7 @@
                     </pic:cNvPicPr>
                   </pic:nvPicPr>
                   <pic:blipFill>
-                    <a:blip r:embed="rId12">
+                    <a:blip r:embed="rId14">
                       <a:extLst>
                         <a:ext uri="{28A0092B-C50C-407E-A947-70E740481C1C}">
                           <a14:useLocalDpi xmlns:a14="http://schemas.microsoft.com/office/drawing/2010/main" val="0"/>
@@ -5085,31 +8072,7 @@
           <w:sz w:val="24"/>
           <w:szCs w:val="24"/>
         </w:rPr>
-        <w:t>4.1.</w:t>
-      </w:r>
-      <w:r>
-        <w:rPr>
-          <w:rFonts w:ascii="Times New Roman" w:hAnsi="Times New Roman"/>
-          <w:sz w:val="24"/>
-          <w:szCs w:val="24"/>
-        </w:rPr>
-        <w:t>4</w:t>
-      </w:r>
-      <w:r>
-        <w:rPr>
-          <w:rFonts w:ascii="Times New Roman" w:hAnsi="Times New Roman"/>
-          <w:sz w:val="24"/>
-          <w:szCs w:val="24"/>
-        </w:rPr>
-        <w:t xml:space="preserve"> </w:t>
-      </w:r>
-      <w:r>
-        <w:rPr>
-          <w:rFonts w:ascii="Times New Roman" w:hAnsi="Times New Roman"/>
-          <w:sz w:val="24"/>
-          <w:szCs w:val="24"/>
-        </w:rPr>
-        <w:t>Product Page</w:t>
+        <w:t>4.1.4 Product Page</w:t>
       </w:r>
     </w:p>
     <w:p>
@@ -5133,8 +8096,8 @@
           <w:noProof/>
           <w:sz w:val="24"/>
           <w:szCs w:val="24"/>
-          <w:lang w:val="bg-BG" w:eastAsia="bg-BG"/>
-        </w:rPr>
+        </w:rPr>
+        <w:lastRenderedPageBreak/>
         <w:drawing>
           <wp:inline distT="0" distB="0" distL="0" distR="0" wp14:anchorId="64F36878" wp14:editId="68FBA779">
             <wp:extent cx="5943600" cy="2886075"/>
@@ -5153,7 +8116,7 @@
                     </pic:cNvPicPr>
                   </pic:nvPicPr>
                   <pic:blipFill>
-                    <a:blip r:embed="rId13">
+                    <a:blip r:embed="rId15">
                       <a:extLst>
                         <a:ext uri="{28A0092B-C50C-407E-A947-70E740481C1C}">
                           <a14:useLocalDpi xmlns:a14="http://schemas.microsoft.com/office/drawing/2010/main" val="0"/>
@@ -5207,15 +8170,7 @@
           <w:sz w:val="24"/>
           <w:szCs w:val="24"/>
         </w:rPr>
-        <w:t xml:space="preserve">4.1.4 </w:t>
-      </w:r>
-      <w:r>
-        <w:rPr>
-          <w:rFonts w:ascii="Times New Roman" w:hAnsi="Times New Roman"/>
-          <w:sz w:val="24"/>
-          <w:szCs w:val="24"/>
-        </w:rPr>
-        <w:t>Contact Form</w:t>
+        <w:t>4.1.4 Contact Form</w:t>
       </w:r>
     </w:p>
     <w:p>
@@ -5239,9 +8194,7 @@
           <w:noProof/>
           <w:sz w:val="24"/>
           <w:szCs w:val="24"/>
-          <w:lang w:val="bg-BG" w:eastAsia="bg-BG"/>
-        </w:rPr>
-        <w:lastRenderedPageBreak/>
+        </w:rPr>
         <w:drawing>
           <wp:inline distT="0" distB="0" distL="0" distR="0" wp14:anchorId="1954ABAB" wp14:editId="604A8960">
             <wp:extent cx="5943600" cy="2714625"/>
@@ -5260,7 +8213,7 @@
                     </pic:cNvPicPr>
                   </pic:nvPicPr>
                   <pic:blipFill>
-                    <a:blip r:embed="rId14">
+                    <a:blip r:embed="rId16">
                       <a:extLst>
                         <a:ext uri="{28A0092B-C50C-407E-A947-70E740481C1C}">
                           <a14:useLocalDpi xmlns:a14="http://schemas.microsoft.com/office/drawing/2010/main" val="0"/>
@@ -5330,15 +8283,7 @@
           <w:sz w:val="24"/>
           <w:szCs w:val="24"/>
         </w:rPr>
-        <w:t>2</w:t>
-      </w:r>
-      <w:r>
-        <w:rPr>
-          <w:rFonts w:ascii="Times New Roman" w:hAnsi="Times New Roman"/>
-          <w:sz w:val="24"/>
-          <w:szCs w:val="24"/>
-        </w:rPr>
-        <w:t>.</w:t>
+        <w:t>2.</w:t>
       </w:r>
       <w:r>
         <w:rPr>
@@ -5478,6 +8423,7 @@
           <w:sz w:val="24"/>
           <w:szCs w:val="24"/>
         </w:rPr>
+        <w:lastRenderedPageBreak/>
         <w:t>The system require Data Base also for the store the any transaction of the system like MYSQL etc. system also require DNS(domain name space) for the naming on the internet. At the last user need web browser for interact with the system.</w:t>
       </w:r>
     </w:p>
@@ -5609,10 +8555,7 @@
       </w:pPr>
       <w:bookmarkStart w:id="21" w:name="_Toc449047338"/>
       <w:r>
-        <w:t xml:space="preserve">Non - </w:t>
-      </w:r>
-      <w:r>
-        <w:t>Functional Requirements</w:t>
+        <w:t>Non - Functional Requirements</w:t>
       </w:r>
       <w:bookmarkEnd w:id="21"/>
       <w:r>
@@ -5660,15 +8603,7 @@
           <w:sz w:val="24"/>
           <w:szCs w:val="24"/>
         </w:rPr>
-        <w:t>4</w:t>
-      </w:r>
-      <w:r>
-        <w:rPr>
-          <w:rFonts w:ascii="Times New Roman" w:hAnsi="Times New Roman"/>
-          <w:sz w:val="24"/>
-          <w:szCs w:val="24"/>
-        </w:rPr>
-        <w:t>.1 Security</w:t>
+        <w:t>4.1 Security</w:t>
       </w:r>
     </w:p>
     <w:p>
@@ -5693,7 +8628,6 @@
           <w:sz w:val="24"/>
           <w:szCs w:val="24"/>
         </w:rPr>
-        <w:lastRenderedPageBreak/>
         <w:t>The system use SSL (secured socket layer) in all transactions that include any confidential customer information.</w:t>
       </w:r>
       <w:r>
@@ -5783,15 +8717,7 @@
           <w:sz w:val="24"/>
           <w:szCs w:val="24"/>
         </w:rPr>
-        <w:t>4</w:t>
-      </w:r>
-      <w:r>
-        <w:rPr>
-          <w:rFonts w:ascii="Times New Roman" w:hAnsi="Times New Roman"/>
-          <w:sz w:val="24"/>
-          <w:szCs w:val="24"/>
-        </w:rPr>
-        <w:t>.2 Reliability</w:t>
+        <w:t>4.2 Reliability</w:t>
       </w:r>
     </w:p>
     <w:p>
@@ -5873,15 +8799,7 @@
           <w:sz w:val="24"/>
           <w:szCs w:val="24"/>
         </w:rPr>
-        <w:t>4</w:t>
-      </w:r>
-      <w:r>
-        <w:rPr>
-          <w:rFonts w:ascii="Times New Roman" w:hAnsi="Times New Roman"/>
-          <w:sz w:val="24"/>
-          <w:szCs w:val="24"/>
-        </w:rPr>
-        <w:t>.3 Availability</w:t>
+        <w:t>4.3 Availability</w:t>
       </w:r>
     </w:p>
     <w:p>
@@ -5906,7 +8824,16 @@
           <w:sz w:val="24"/>
           <w:szCs w:val="24"/>
         </w:rPr>
-        <w:t>The system should be available at all times, meaning the user can access it using a web browser, only restricted by the down time of the server on which the system runs. In case of a of a hardware failure or database corruption, a replacement page will be shown. Also in case of a hardware failure or database corruption, backups of the database should be retrieved from the server and saved by the administrator. Then the service will be restarted. It means 24 X 7 availability.</w:t>
+        <w:t xml:space="preserve">The system should be available at all times, meaning the user can access it using a web </w:t>
+      </w:r>
+      <w:r>
+        <w:rPr>
+          <w:rFonts w:ascii="Times New Roman" w:hAnsi="Times New Roman"/>
+          <w:sz w:val="24"/>
+          <w:szCs w:val="24"/>
+        </w:rPr>
+        <w:lastRenderedPageBreak/>
+        <w:t>browser, only restricted by the down time of the server on which the system runs. In case of a of a hardware failure or database corruption, a replacement page will be shown. Also in case of a hardware failure or database corruption, backups of the database should be retrieved from the server and saved by the administrator. Then the service will be restarted. It means 24 X 7 availability.</w:t>
       </w:r>
     </w:p>
     <w:p>
@@ -5931,15 +8858,7 @@
           <w:sz w:val="24"/>
           <w:szCs w:val="24"/>
         </w:rPr>
-        <w:t>4</w:t>
-      </w:r>
-      <w:r>
-        <w:rPr>
-          <w:rFonts w:ascii="Times New Roman" w:hAnsi="Times New Roman"/>
-          <w:sz w:val="24"/>
-          <w:szCs w:val="24"/>
-        </w:rPr>
-        <w:t>.4 Maintainability</w:t>
+        <w:t>4.4 Maintainability</w:t>
       </w:r>
     </w:p>
     <w:p>
@@ -5989,15 +8908,7 @@
           <w:sz w:val="24"/>
           <w:szCs w:val="24"/>
         </w:rPr>
-        <w:t>4</w:t>
-      </w:r>
-      <w:r>
-        <w:rPr>
-          <w:rFonts w:ascii="Times New Roman" w:hAnsi="Times New Roman"/>
-          <w:sz w:val="24"/>
-          <w:szCs w:val="24"/>
-        </w:rPr>
-        <w:t>.5 Portability</w:t>
+        <w:t>4.5 Portability</w:t>
       </w:r>
     </w:p>
     <w:p>
@@ -6040,16 +8951,7 @@
           <w:sz w:val="24"/>
           <w:szCs w:val="24"/>
         </w:rPr>
-        <w:t xml:space="preserve"> end-user part is fully </w:t>
-      </w:r>
-      <w:r>
-        <w:rPr>
-          <w:rFonts w:ascii="Times New Roman" w:hAnsi="Times New Roman"/>
-          <w:sz w:val="24"/>
-          <w:szCs w:val="24"/>
-        </w:rPr>
-        <w:lastRenderedPageBreak/>
-        <w:t>portable and any system using any web browser should be able to use the features of the system, including any hardware platform that is available or will be available in the future.</w:t>
+        <w:t xml:space="preserve"> end-user part is fully portable and any system using any web browser should be able to use the features of the system, including any hardware platform that is available or will be available in the future.</w:t>
       </w:r>
     </w:p>
     <w:p>
@@ -6230,7 +9132,7 @@
           <w:rPr>
             <w:noProof/>
           </w:rPr>
-          <w:t>7</w:t>
+          <w:t>15</w:t>
         </w:r>
         <w:r>
           <w:rPr>
@@ -7429,7 +10331,7 @@
     <w:lsdException w:name="Table Web 2" w:semiHidden="1" w:unhideWhenUsed="1"/>
     <w:lsdException w:name="Table Web 3" w:semiHidden="1" w:unhideWhenUsed="1"/>
     <w:lsdException w:name="Balloon Text" w:semiHidden="1" w:unhideWhenUsed="1"/>
-    <w:lsdException w:name="Table Grid" w:uiPriority="39"/>
+    <w:lsdException w:name="Table Grid" w:uiPriority="0"/>
     <w:lsdException w:name="Table Theme" w:semiHidden="1" w:unhideWhenUsed="1"/>
     <w:lsdException w:name="Placeholder Text" w:semiHidden="1"/>
     <w:lsdException w:name="No Spacing" w:uiPriority="1" w:qFormat="1"/>
@@ -7897,6 +10799,98 @@
       <w:u w:val="single"/>
     </w:rPr>
   </w:style>
+  <w:style w:type="paragraph" w:customStyle="1" w:styleId="CellBody">
+    <w:name w:val="CellBody"/>
+    <w:aliases w:val="tb"/>
+    <w:basedOn w:val="BodyText"/>
+    <w:rsid w:val="005F708C"/>
+    <w:pPr>
+      <w:keepLines/>
+      <w:spacing w:before="40" w:after="40" w:line="240" w:lineRule="auto"/>
+      <w:jc w:val="both"/>
+    </w:pPr>
+    <w:rPr>
+      <w:rFonts w:ascii="Times" w:eastAsia="Times New Roman" w:hAnsi="Times"/>
+      <w:color w:val="000080"/>
+      <w:sz w:val="20"/>
+      <w:szCs w:val="20"/>
+    </w:rPr>
+  </w:style>
+  <w:style w:type="paragraph" w:customStyle="1" w:styleId="CellHeading">
+    <w:name w:val="CellHeading"/>
+    <w:aliases w:val="th"/>
+    <w:basedOn w:val="CellBody"/>
+    <w:rsid w:val="005F708C"/>
+    <w:rPr>
+      <w:b/>
+    </w:rPr>
+  </w:style>
+  <w:style w:type="paragraph" w:customStyle="1" w:styleId="ListNumber">
+    <w:name w:val="ListNumber"/>
+    <w:aliases w:val="ln"/>
+    <w:basedOn w:val="Normal"/>
+    <w:rsid w:val="005F708C"/>
+    <w:pPr>
+      <w:tabs>
+        <w:tab w:val="num" w:pos="360"/>
+      </w:tabs>
+      <w:snapToGrid w:val="0"/>
+      <w:spacing w:before="80" w:after="80" w:line="240" w:lineRule="auto"/>
+      <w:ind w:left="360" w:hanging="360"/>
+    </w:pPr>
+    <w:rPr>
+      <w:rFonts w:ascii="Times New Roman" w:eastAsia="Times New Roman" w:hAnsi="Times New Roman"/>
+      <w:color w:val="000080"/>
+      <w:sz w:val="20"/>
+      <w:szCs w:val="20"/>
+    </w:rPr>
+  </w:style>
+  <w:style w:type="table" w:styleId="TableGrid">
+    <w:name w:val="Table Grid"/>
+    <w:basedOn w:val="TableNormal"/>
+    <w:rsid w:val="005F708C"/>
+    <w:pPr>
+      <w:spacing w:after="0" w:line="240" w:lineRule="auto"/>
+    </w:pPr>
+    <w:rPr>
+      <w:rFonts w:ascii="Times New Roman" w:eastAsia="Times New Roman" w:hAnsi="Times New Roman" w:cs="Times New Roman"/>
+      <w:sz w:val="20"/>
+      <w:szCs w:val="20"/>
+    </w:rPr>
+    <w:tblPr>
+      <w:tblBorders>
+        <w:top w:val="single" w:sz="4" w:space="0" w:color="auto"/>
+        <w:left w:val="single" w:sz="4" w:space="0" w:color="auto"/>
+        <w:bottom w:val="single" w:sz="4" w:space="0" w:color="auto"/>
+        <w:right w:val="single" w:sz="4" w:space="0" w:color="auto"/>
+        <w:insideH w:val="single" w:sz="4" w:space="0" w:color="auto"/>
+        <w:insideV w:val="single" w:sz="4" w:space="0" w:color="auto"/>
+      </w:tblBorders>
+    </w:tblPr>
+  </w:style>
+  <w:style w:type="paragraph" w:styleId="BodyText">
+    <w:name w:val="Body Text"/>
+    <w:basedOn w:val="Normal"/>
+    <w:link w:val="BodyTextChar"/>
+    <w:uiPriority w:val="99"/>
+    <w:semiHidden/>
+    <w:unhideWhenUsed/>
+    <w:rsid w:val="005F708C"/>
+    <w:pPr>
+      <w:spacing w:after="120"/>
+    </w:pPr>
+  </w:style>
+  <w:style w:type="character" w:customStyle="1" w:styleId="BodyTextChar">
+    <w:name w:val="Body Text Char"/>
+    <w:basedOn w:val="DefaultParagraphFont"/>
+    <w:link w:val="BodyText"/>
+    <w:uiPriority w:val="99"/>
+    <w:semiHidden/>
+    <w:rsid w:val="005F708C"/>
+    <w:rPr>
+      <w:rFonts w:eastAsiaTheme="minorEastAsia" w:cs="Times New Roman"/>
+    </w:rPr>
+  </w:style>
 </w:styles>
 </file>
 
@@ -8166,7 +11160,7 @@
 </file>
 
 <file path=customXml/itemProps1.xml><?xml version="1.0" encoding="utf-8"?>
-<ds:datastoreItem xmlns:ds="http://schemas.openxmlformats.org/officeDocument/2006/customXml" ds:itemID="{806462F0-D9F3-4F02-B4D4-1401D1D88BB2}">
+<ds:datastoreItem xmlns:ds="http://schemas.openxmlformats.org/officeDocument/2006/customXml" ds:itemID="{B91F548F-4DFB-4175-B868-AE5A05C38942}">
   <ds:schemaRefs>
     <ds:schemaRef ds:uri="http://schemas.openxmlformats.org/officeDocument/2006/bibliography"/>
   </ds:schemaRefs>

</xml_diff>